<commit_message>
Update tutorial to include directions on pairing with bluetoothctl
</commit_message>
<xml_diff>
--- a/VISA SensorTile Tutorial.docx
+++ b/VISA SensorTile Tutorial.docx
@@ -483,16 +483,7 @@
             <w:sz w:val="22"/>
             <w:szCs w:val="22"/>
           </w:rPr>
-          <w:t>https://www.adafruit.com/product/194</w:t>
-        </w:r>
-        <w:r>
-          <w:rPr>
-            <w:rStyle w:val="Hyperlink"/>
-            <w:rFonts w:ascii="Arial" w:hAnsi="Arial" w:cs="Arial"/>
-            <w:sz w:val="22"/>
-            <w:szCs w:val="22"/>
-          </w:rPr>
-          <w:t>4</w:t>
+          <w:t>https://www.adafruit.com/product/1944</w:t>
         </w:r>
       </w:hyperlink>
       <w:r>
@@ -1178,25 +1169,7 @@
           <w:szCs w:val="22"/>
         </w:rPr>
         <w:lastRenderedPageBreak/>
-        <w:t xml:space="preserve">Click the “Finish” </w:t>
-      </w:r>
-      <w:proofErr w:type="spellStart"/>
-      <w:r>
-        <w:rPr>
-          <w:rFonts w:ascii="Arial" w:hAnsi="Arial" w:cs="Arial"/>
-          <w:sz w:val="22"/>
-          <w:szCs w:val="22"/>
-        </w:rPr>
-        <w:t>button.</w:t>
-      </w:r>
-      <w:proofErr w:type="spellEnd"/>
-      <w:r>
-        <w:rPr>
-          <w:rFonts w:ascii="Arial" w:hAnsi="Arial" w:cs="Arial"/>
-          <w:sz w:val="22"/>
-          <w:szCs w:val="22"/>
-        </w:rPr>
-        <w:t xml:space="preserve"> Your </w:t>
+        <w:t xml:space="preserve">Click the “Finish” button. Your </w:t>
       </w:r>
       <w:proofErr w:type="spellStart"/>
       <w:r>
@@ -1382,6 +1355,955 @@
           <w:szCs w:val="22"/>
         </w:rPr>
         <w:t xml:space="preserve"> code.</w:t>
+      </w:r>
+    </w:p>
+    <w:p>
+      <w:pPr>
+        <w:rPr>
+          <w:rFonts w:ascii="Arial" w:hAnsi="Arial" w:cs="Arial"/>
+          <w:sz w:val="22"/>
+          <w:szCs w:val="22"/>
+        </w:rPr>
+      </w:pPr>
+    </w:p>
+    <w:p>
+      <w:pPr>
+        <w:pStyle w:val="ListParagraph"/>
+        <w:numPr>
+          <w:ilvl w:val="0"/>
+          <w:numId w:val="5"/>
+        </w:numPr>
+        <w:rPr>
+          <w:rFonts w:ascii="Arial" w:hAnsi="Arial" w:cs="Arial"/>
+          <w:sz w:val="22"/>
+          <w:szCs w:val="22"/>
+        </w:rPr>
+      </w:pPr>
+      <w:r>
+        <w:rPr>
+          <w:rFonts w:ascii="Arial" w:hAnsi="Arial" w:cs="Arial"/>
+          <w:sz w:val="22"/>
+          <w:szCs w:val="22"/>
+        </w:rPr>
+        <w:t xml:space="preserve">On your BLE device start </w:t>
+      </w:r>
+      <w:proofErr w:type="spellStart"/>
+      <w:r>
+        <w:rPr>
+          <w:rFonts w:ascii="Arial" w:hAnsi="Arial" w:cs="Arial"/>
+          <w:sz w:val="22"/>
+          <w:szCs w:val="22"/>
+        </w:rPr>
+        <w:t>bluetoothctl</w:t>
+      </w:r>
+      <w:proofErr w:type="spellEnd"/>
+      <w:r>
+        <w:rPr>
+          <w:rFonts w:ascii="Arial" w:hAnsi="Arial" w:cs="Arial"/>
+          <w:sz w:val="22"/>
+          <w:szCs w:val="22"/>
+        </w:rPr>
+        <w:t xml:space="preserve"> and then use “scan on” to list all available BLE devices for pairing.</w:t>
+      </w:r>
+    </w:p>
+    <w:p>
+      <w:pPr>
+        <w:rPr>
+          <w:rFonts w:ascii="Arial" w:hAnsi="Arial" w:cs="Arial"/>
+          <w:sz w:val="22"/>
+          <w:szCs w:val="22"/>
+        </w:rPr>
+      </w:pPr>
+    </w:p>
+    <w:p>
+      <w:pPr>
+        <w:jc w:val="center"/>
+        <w:rPr>
+          <w:rFonts w:ascii="Arial" w:hAnsi="Arial" w:cs="Arial"/>
+          <w:sz w:val="22"/>
+          <w:szCs w:val="22"/>
+        </w:rPr>
+      </w:pPr>
+      <w:r>
+        <w:rPr>
+          <w:rFonts w:ascii="Arial" w:hAnsi="Arial" w:cs="Arial"/>
+          <w:noProof/>
+          <w:sz w:val="22"/>
+          <w:szCs w:val="22"/>
+        </w:rPr>
+        <w:drawing>
+          <wp:inline distT="0" distB="0" distL="0" distR="0" wp14:anchorId="0FE709E9" wp14:editId="097C11C2">
+            <wp:extent cx="4826641" cy="3105750"/>
+            <wp:effectExtent l="0" t="0" r="0" b="6350"/>
+            <wp:docPr id="1" name="Picture 1" descr="Text&#10;&#10;Description automatically generated"/>
+            <wp:cNvGraphicFramePr>
+              <a:graphicFrameLocks xmlns:a="http://schemas.openxmlformats.org/drawingml/2006/main" noChangeAspect="1"/>
+            </wp:cNvGraphicFramePr>
+            <a:graphic xmlns:a="http://schemas.openxmlformats.org/drawingml/2006/main">
+              <a:graphicData uri="http://schemas.openxmlformats.org/drawingml/2006/picture">
+                <pic:pic xmlns:pic="http://schemas.openxmlformats.org/drawingml/2006/picture">
+                  <pic:nvPicPr>
+                    <pic:cNvPr id="1" name="Picture 1" descr="Text&#10;&#10;Description automatically generated"/>
+                    <pic:cNvPicPr/>
+                  </pic:nvPicPr>
+                  <pic:blipFill>
+                    <a:blip r:embed="rId13">
+                      <a:extLst>
+                        <a:ext uri="{28A0092B-C50C-407E-A947-70E740481C1C}">
+                          <a14:useLocalDpi xmlns:a14="http://schemas.microsoft.com/office/drawing/2010/main" val="0"/>
+                        </a:ext>
+                      </a:extLst>
+                    </a:blip>
+                    <a:stretch>
+                      <a:fillRect/>
+                    </a:stretch>
+                  </pic:blipFill>
+                  <pic:spPr>
+                    <a:xfrm>
+                      <a:off x="0" y="0"/>
+                      <a:ext cx="4835632" cy="3111535"/>
+                    </a:xfrm>
+                    <a:prstGeom prst="rect">
+                      <a:avLst/>
+                    </a:prstGeom>
+                  </pic:spPr>
+                </pic:pic>
+              </a:graphicData>
+            </a:graphic>
+          </wp:inline>
+        </w:drawing>
+      </w:r>
+    </w:p>
+    <w:p>
+      <w:pPr>
+        <w:jc w:val="center"/>
+        <w:rPr>
+          <w:rFonts w:ascii="Arial" w:hAnsi="Arial" w:cs="Arial"/>
+          <w:sz w:val="22"/>
+          <w:szCs w:val="22"/>
+        </w:rPr>
+      </w:pPr>
+    </w:p>
+    <w:p>
+      <w:pPr>
+        <w:pStyle w:val="ListParagraph"/>
+        <w:numPr>
+          <w:ilvl w:val="0"/>
+          <w:numId w:val="5"/>
+        </w:numPr>
+        <w:rPr>
+          <w:rFonts w:ascii="Arial" w:hAnsi="Arial" w:cs="Arial"/>
+          <w:sz w:val="22"/>
+          <w:szCs w:val="22"/>
+        </w:rPr>
+      </w:pPr>
+      <w:r>
+        <w:rPr>
+          <w:rFonts w:ascii="Arial" w:hAnsi="Arial" w:cs="Arial"/>
+          <w:sz w:val="22"/>
+          <w:szCs w:val="22"/>
+        </w:rPr>
+        <w:t xml:space="preserve">Next type “info </w:t>
+      </w:r>
+      <w:proofErr w:type="spellStart"/>
+      <w:proofErr w:type="gramStart"/>
+      <w:r>
+        <w:rPr>
+          <w:rFonts w:ascii="Arial" w:hAnsi="Arial" w:cs="Arial"/>
+          <w:sz w:val="22"/>
+          <w:szCs w:val="22"/>
+        </w:rPr>
+        <w:t>aa:aa</w:t>
+      </w:r>
+      <w:proofErr w:type="gramEnd"/>
+      <w:r>
+        <w:rPr>
+          <w:rFonts w:ascii="Arial" w:hAnsi="Arial" w:cs="Arial"/>
+          <w:sz w:val="22"/>
+          <w:szCs w:val="22"/>
+        </w:rPr>
+        <w:t>:aa:dd:ee:ff</w:t>
+      </w:r>
+      <w:proofErr w:type="spellEnd"/>
+      <w:r>
+        <w:rPr>
+          <w:rFonts w:ascii="Arial" w:hAnsi="Arial" w:cs="Arial"/>
+          <w:sz w:val="22"/>
+          <w:szCs w:val="22"/>
+        </w:rPr>
+        <w:t xml:space="preserve">” to get BLE related information about the </w:t>
+      </w:r>
+      <w:proofErr w:type="spellStart"/>
+      <w:r>
+        <w:rPr>
+          <w:rFonts w:ascii="Arial" w:hAnsi="Arial" w:cs="Arial"/>
+          <w:sz w:val="22"/>
+          <w:szCs w:val="22"/>
+        </w:rPr>
+        <w:t>SensorTile</w:t>
+      </w:r>
+      <w:proofErr w:type="spellEnd"/>
+      <w:r>
+        <w:rPr>
+          <w:rFonts w:ascii="Arial" w:hAnsi="Arial" w:cs="Arial"/>
+          <w:sz w:val="22"/>
+          <w:szCs w:val="22"/>
+        </w:rPr>
+        <w:t>.</w:t>
+      </w:r>
+      <w:r>
+        <w:rPr>
+          <w:rFonts w:ascii="Arial" w:hAnsi="Arial" w:cs="Arial"/>
+          <w:sz w:val="22"/>
+          <w:szCs w:val="22"/>
+        </w:rPr>
+        <w:t xml:space="preserve"> Here we can see that the </w:t>
+      </w:r>
+      <w:proofErr w:type="spellStart"/>
+      <w:r>
+        <w:rPr>
+          <w:rFonts w:ascii="Arial" w:hAnsi="Arial" w:cs="Arial"/>
+          <w:sz w:val="22"/>
+          <w:szCs w:val="22"/>
+        </w:rPr>
+        <w:t>SensorTile</w:t>
+      </w:r>
+      <w:proofErr w:type="spellEnd"/>
+      <w:r>
+        <w:rPr>
+          <w:rFonts w:ascii="Arial" w:hAnsi="Arial" w:cs="Arial"/>
+          <w:sz w:val="22"/>
+          <w:szCs w:val="22"/>
+        </w:rPr>
+        <w:t xml:space="preserve">, named STLB250, is neither paired nor connected. </w:t>
+      </w:r>
+    </w:p>
+    <w:p>
+      <w:pPr>
+        <w:rPr>
+          <w:rFonts w:ascii="Arial" w:hAnsi="Arial" w:cs="Arial"/>
+          <w:sz w:val="22"/>
+          <w:szCs w:val="22"/>
+        </w:rPr>
+      </w:pPr>
+    </w:p>
+    <w:p>
+      <w:pPr>
+        <w:jc w:val="center"/>
+        <w:rPr>
+          <w:rFonts w:ascii="Arial" w:hAnsi="Arial" w:cs="Arial"/>
+          <w:sz w:val="22"/>
+          <w:szCs w:val="22"/>
+        </w:rPr>
+      </w:pPr>
+      <w:r>
+        <w:rPr>
+          <w:rFonts w:ascii="Arial" w:hAnsi="Arial" w:cs="Arial"/>
+          <w:noProof/>
+          <w:sz w:val="22"/>
+          <w:szCs w:val="22"/>
+        </w:rPr>
+        <w:drawing>
+          <wp:inline distT="0" distB="0" distL="0" distR="0" wp14:anchorId="6A831F5F" wp14:editId="3A23C80E">
+            <wp:extent cx="4572000" cy="2870200"/>
+            <wp:effectExtent l="0" t="0" r="0" b="0"/>
+            <wp:docPr id="2" name="Picture 2" descr="Text&#10;&#10;Description automatically generated"/>
+            <wp:cNvGraphicFramePr>
+              <a:graphicFrameLocks xmlns:a="http://schemas.openxmlformats.org/drawingml/2006/main" noChangeAspect="1"/>
+            </wp:cNvGraphicFramePr>
+            <a:graphic xmlns:a="http://schemas.openxmlformats.org/drawingml/2006/main">
+              <a:graphicData uri="http://schemas.openxmlformats.org/drawingml/2006/picture">
+                <pic:pic xmlns:pic="http://schemas.openxmlformats.org/drawingml/2006/picture">
+                  <pic:nvPicPr>
+                    <pic:cNvPr id="2" name="Picture 2" descr="Text&#10;&#10;Description automatically generated"/>
+                    <pic:cNvPicPr/>
+                  </pic:nvPicPr>
+                  <pic:blipFill>
+                    <a:blip r:embed="rId14">
+                      <a:extLst>
+                        <a:ext uri="{28A0092B-C50C-407E-A947-70E740481C1C}">
+                          <a14:useLocalDpi xmlns:a14="http://schemas.microsoft.com/office/drawing/2010/main" val="0"/>
+                        </a:ext>
+                      </a:extLst>
+                    </a:blip>
+                    <a:stretch>
+                      <a:fillRect/>
+                    </a:stretch>
+                  </pic:blipFill>
+                  <pic:spPr>
+                    <a:xfrm>
+                      <a:off x="0" y="0"/>
+                      <a:ext cx="4572000" cy="2870200"/>
+                    </a:xfrm>
+                    <a:prstGeom prst="rect">
+                      <a:avLst/>
+                    </a:prstGeom>
+                  </pic:spPr>
+                </pic:pic>
+              </a:graphicData>
+            </a:graphic>
+          </wp:inline>
+        </w:drawing>
+      </w:r>
+    </w:p>
+    <w:p>
+      <w:pPr>
+        <w:jc w:val="center"/>
+        <w:rPr>
+          <w:rFonts w:ascii="Arial" w:hAnsi="Arial" w:cs="Arial"/>
+          <w:sz w:val="22"/>
+          <w:szCs w:val="22"/>
+        </w:rPr>
+      </w:pPr>
+    </w:p>
+    <w:p>
+      <w:pPr>
+        <w:pStyle w:val="ListParagraph"/>
+        <w:numPr>
+          <w:ilvl w:val="0"/>
+          <w:numId w:val="5"/>
+        </w:numPr>
+        <w:rPr>
+          <w:rFonts w:ascii="Arial" w:hAnsi="Arial" w:cs="Arial"/>
+          <w:sz w:val="22"/>
+          <w:szCs w:val="22"/>
+        </w:rPr>
+      </w:pPr>
+      <w:r>
+        <w:rPr>
+          <w:rFonts w:ascii="Arial" w:hAnsi="Arial" w:cs="Arial"/>
+          <w:sz w:val="22"/>
+          <w:szCs w:val="22"/>
+        </w:rPr>
+        <w:t xml:space="preserve">Next in order to pair the </w:t>
+      </w:r>
+      <w:proofErr w:type="spellStart"/>
+      <w:r>
+        <w:rPr>
+          <w:rFonts w:ascii="Arial" w:hAnsi="Arial" w:cs="Arial"/>
+          <w:sz w:val="22"/>
+          <w:szCs w:val="22"/>
+        </w:rPr>
+        <w:t>SensorTile</w:t>
+      </w:r>
+      <w:proofErr w:type="spellEnd"/>
+      <w:r>
+        <w:rPr>
+          <w:rFonts w:ascii="Arial" w:hAnsi="Arial" w:cs="Arial"/>
+          <w:sz w:val="22"/>
+          <w:szCs w:val="22"/>
+        </w:rPr>
+        <w:t xml:space="preserve"> with your </w:t>
+      </w:r>
+      <w:proofErr w:type="spellStart"/>
+      <w:r>
+        <w:rPr>
+          <w:rFonts w:ascii="Arial" w:hAnsi="Arial" w:cs="Arial"/>
+          <w:sz w:val="22"/>
+          <w:szCs w:val="22"/>
+        </w:rPr>
+        <w:t>linux</w:t>
+      </w:r>
+      <w:proofErr w:type="spellEnd"/>
+      <w:r>
+        <w:rPr>
+          <w:rFonts w:ascii="Arial" w:hAnsi="Arial" w:cs="Arial"/>
+          <w:sz w:val="22"/>
+          <w:szCs w:val="22"/>
+        </w:rPr>
+        <w:t xml:space="preserve"> device type “pair </w:t>
+      </w:r>
+      <w:proofErr w:type="spellStart"/>
+      <w:proofErr w:type="gramStart"/>
+      <w:r>
+        <w:rPr>
+          <w:rFonts w:ascii="Arial" w:hAnsi="Arial" w:cs="Arial"/>
+          <w:sz w:val="22"/>
+          <w:szCs w:val="22"/>
+        </w:rPr>
+        <w:t>aa:aa</w:t>
+      </w:r>
+      <w:proofErr w:type="gramEnd"/>
+      <w:r>
+        <w:rPr>
+          <w:rFonts w:ascii="Arial" w:hAnsi="Arial" w:cs="Arial"/>
+          <w:sz w:val="22"/>
+          <w:szCs w:val="22"/>
+        </w:rPr>
+        <w:t>:aa:dd:ee:ff</w:t>
+      </w:r>
+      <w:proofErr w:type="spellEnd"/>
+      <w:r>
+        <w:rPr>
+          <w:rFonts w:ascii="Arial" w:hAnsi="Arial" w:cs="Arial"/>
+          <w:sz w:val="22"/>
+          <w:szCs w:val="22"/>
+        </w:rPr>
+        <w:t>”</w:t>
+      </w:r>
+    </w:p>
+    <w:p>
+      <w:pPr>
+        <w:ind w:left="360"/>
+        <w:rPr>
+          <w:rFonts w:ascii="Arial" w:hAnsi="Arial" w:cs="Arial"/>
+          <w:sz w:val="22"/>
+          <w:szCs w:val="22"/>
+        </w:rPr>
+      </w:pPr>
+    </w:p>
+    <w:p>
+      <w:pPr>
+        <w:jc w:val="center"/>
+        <w:rPr>
+          <w:rFonts w:ascii="Arial" w:hAnsi="Arial" w:cs="Arial"/>
+          <w:sz w:val="22"/>
+          <w:szCs w:val="22"/>
+        </w:rPr>
+      </w:pPr>
+      <w:r>
+        <w:rPr>
+          <w:rFonts w:ascii="Arial" w:hAnsi="Arial" w:cs="Arial"/>
+          <w:noProof/>
+          <w:sz w:val="22"/>
+          <w:szCs w:val="22"/>
+        </w:rPr>
+        <w:drawing>
+          <wp:inline distT="0" distB="0" distL="0" distR="0" wp14:anchorId="20D0B988" wp14:editId="02D66512">
+            <wp:extent cx="4813300" cy="914400"/>
+            <wp:effectExtent l="0" t="0" r="0" b="0"/>
+            <wp:docPr id="3" name="Picture 3" descr="Text&#10;&#10;Description automatically generated"/>
+            <wp:cNvGraphicFramePr>
+              <a:graphicFrameLocks xmlns:a="http://schemas.openxmlformats.org/drawingml/2006/main" noChangeAspect="1"/>
+            </wp:cNvGraphicFramePr>
+            <a:graphic xmlns:a="http://schemas.openxmlformats.org/drawingml/2006/main">
+              <a:graphicData uri="http://schemas.openxmlformats.org/drawingml/2006/picture">
+                <pic:pic xmlns:pic="http://schemas.openxmlformats.org/drawingml/2006/picture">
+                  <pic:nvPicPr>
+                    <pic:cNvPr id="3" name="Picture 3" descr="Text&#10;&#10;Description automatically generated"/>
+                    <pic:cNvPicPr/>
+                  </pic:nvPicPr>
+                  <pic:blipFill>
+                    <a:blip r:embed="rId15">
+                      <a:extLst>
+                        <a:ext uri="{28A0092B-C50C-407E-A947-70E740481C1C}">
+                          <a14:useLocalDpi xmlns:a14="http://schemas.microsoft.com/office/drawing/2010/main" val="0"/>
+                        </a:ext>
+                      </a:extLst>
+                    </a:blip>
+                    <a:stretch>
+                      <a:fillRect/>
+                    </a:stretch>
+                  </pic:blipFill>
+                  <pic:spPr>
+                    <a:xfrm>
+                      <a:off x="0" y="0"/>
+                      <a:ext cx="4813300" cy="914400"/>
+                    </a:xfrm>
+                    <a:prstGeom prst="rect">
+                      <a:avLst/>
+                    </a:prstGeom>
+                  </pic:spPr>
+                </pic:pic>
+              </a:graphicData>
+            </a:graphic>
+          </wp:inline>
+        </w:drawing>
+      </w:r>
+    </w:p>
+    <w:p>
+      <w:pPr>
+        <w:jc w:val="center"/>
+        <w:rPr>
+          <w:rFonts w:ascii="Arial" w:hAnsi="Arial" w:cs="Arial"/>
+          <w:sz w:val="22"/>
+          <w:szCs w:val="22"/>
+        </w:rPr>
+      </w:pPr>
+    </w:p>
+    <w:p>
+      <w:pPr>
+        <w:pStyle w:val="ListParagraph"/>
+        <w:numPr>
+          <w:ilvl w:val="0"/>
+          <w:numId w:val="5"/>
+        </w:numPr>
+        <w:rPr>
+          <w:rFonts w:ascii="Arial" w:hAnsi="Arial" w:cs="Arial"/>
+          <w:sz w:val="22"/>
+          <w:szCs w:val="22"/>
+        </w:rPr>
+      </w:pPr>
+      <w:r>
+        <w:rPr>
+          <w:rFonts w:ascii="Arial" w:hAnsi="Arial" w:cs="Arial"/>
+          <w:sz w:val="22"/>
+          <w:szCs w:val="22"/>
+        </w:rPr>
+        <w:t>You will be prompted for a password. Please enter the password “123456”. Upon successful pairing you will the BLE device’s services, descriptors and characteristics listed along with the confirmation “pairing successful.”</w:t>
+      </w:r>
+    </w:p>
+    <w:p>
+      <w:pPr>
+        <w:rPr>
+          <w:rFonts w:ascii="Arial" w:hAnsi="Arial" w:cs="Arial"/>
+          <w:sz w:val="22"/>
+          <w:szCs w:val="22"/>
+        </w:rPr>
+      </w:pPr>
+    </w:p>
+    <w:p>
+      <w:pPr>
+        <w:jc w:val="center"/>
+        <w:rPr>
+          <w:rFonts w:ascii="Arial" w:hAnsi="Arial" w:cs="Arial"/>
+          <w:sz w:val="22"/>
+          <w:szCs w:val="22"/>
+        </w:rPr>
+      </w:pPr>
+      <w:r>
+        <w:rPr>
+          <w:rFonts w:ascii="Arial" w:hAnsi="Arial" w:cs="Arial"/>
+          <w:noProof/>
+          <w:sz w:val="22"/>
+          <w:szCs w:val="22"/>
+        </w:rPr>
+        <w:lastRenderedPageBreak/>
+        <w:drawing>
+          <wp:inline distT="0" distB="0" distL="0" distR="0" wp14:anchorId="779D11BE" wp14:editId="3BC67AEB">
+            <wp:extent cx="5073015" cy="9144000"/>
+            <wp:effectExtent l="0" t="0" r="0" b="0"/>
+            <wp:docPr id="5" name="Picture 5" descr="Text&#10;&#10;Description automatically generated"/>
+            <wp:cNvGraphicFramePr>
+              <a:graphicFrameLocks xmlns:a="http://schemas.openxmlformats.org/drawingml/2006/main" noChangeAspect="1"/>
+            </wp:cNvGraphicFramePr>
+            <a:graphic xmlns:a="http://schemas.openxmlformats.org/drawingml/2006/main">
+              <a:graphicData uri="http://schemas.openxmlformats.org/drawingml/2006/picture">
+                <pic:pic xmlns:pic="http://schemas.openxmlformats.org/drawingml/2006/picture">
+                  <pic:nvPicPr>
+                    <pic:cNvPr id="5" name="Picture 5" descr="Text&#10;&#10;Description automatically generated"/>
+                    <pic:cNvPicPr/>
+                  </pic:nvPicPr>
+                  <pic:blipFill>
+                    <a:blip r:embed="rId16">
+                      <a:extLst>
+                        <a:ext uri="{28A0092B-C50C-407E-A947-70E740481C1C}">
+                          <a14:useLocalDpi xmlns:a14="http://schemas.microsoft.com/office/drawing/2010/main" val="0"/>
+                        </a:ext>
+                      </a:extLst>
+                    </a:blip>
+                    <a:stretch>
+                      <a:fillRect/>
+                    </a:stretch>
+                  </pic:blipFill>
+                  <pic:spPr>
+                    <a:xfrm>
+                      <a:off x="0" y="0"/>
+                      <a:ext cx="5073015" cy="9144000"/>
+                    </a:xfrm>
+                    <a:prstGeom prst="rect">
+                      <a:avLst/>
+                    </a:prstGeom>
+                  </pic:spPr>
+                </pic:pic>
+              </a:graphicData>
+            </a:graphic>
+          </wp:inline>
+        </w:drawing>
+      </w:r>
+    </w:p>
+    <w:p>
+      <w:pPr>
+        <w:jc w:val="center"/>
+        <w:rPr>
+          <w:rFonts w:ascii="Arial" w:hAnsi="Arial" w:cs="Arial"/>
+          <w:sz w:val="22"/>
+          <w:szCs w:val="22"/>
+        </w:rPr>
+      </w:pPr>
+    </w:p>
+    <w:p>
+      <w:pPr>
+        <w:pStyle w:val="ListParagraph"/>
+        <w:numPr>
+          <w:ilvl w:val="0"/>
+          <w:numId w:val="5"/>
+        </w:numPr>
+        <w:rPr>
+          <w:rFonts w:ascii="Arial" w:hAnsi="Arial" w:cs="Arial"/>
+          <w:sz w:val="22"/>
+          <w:szCs w:val="22"/>
+        </w:rPr>
+      </w:pPr>
+      <w:r>
+        <w:rPr>
+          <w:rFonts w:ascii="Arial" w:hAnsi="Arial" w:cs="Arial"/>
+          <w:sz w:val="22"/>
+          <w:szCs w:val="22"/>
+        </w:rPr>
+        <w:t xml:space="preserve">Now if you type “info </w:t>
+      </w:r>
+      <w:proofErr w:type="spellStart"/>
+      <w:proofErr w:type="gramStart"/>
+      <w:r>
+        <w:rPr>
+          <w:rFonts w:ascii="Arial" w:hAnsi="Arial" w:cs="Arial"/>
+          <w:sz w:val="22"/>
+          <w:szCs w:val="22"/>
+        </w:rPr>
+        <w:t>aa:aa</w:t>
+      </w:r>
+      <w:proofErr w:type="gramEnd"/>
+      <w:r>
+        <w:rPr>
+          <w:rFonts w:ascii="Arial" w:hAnsi="Arial" w:cs="Arial"/>
+          <w:sz w:val="22"/>
+          <w:szCs w:val="22"/>
+        </w:rPr>
+        <w:t>:aa:dd:ee:ff</w:t>
+      </w:r>
+      <w:proofErr w:type="spellEnd"/>
+      <w:r>
+        <w:rPr>
+          <w:rFonts w:ascii="Arial" w:hAnsi="Arial" w:cs="Arial"/>
+          <w:sz w:val="22"/>
+          <w:szCs w:val="22"/>
+        </w:rPr>
+        <w:t>” you will see that the device is both paired and connected.</w:t>
+      </w:r>
+    </w:p>
+    <w:p>
+      <w:pPr>
+        <w:pStyle w:val="ListParagraph"/>
+        <w:rPr>
+          <w:rFonts w:ascii="Arial" w:hAnsi="Arial" w:cs="Arial"/>
+          <w:sz w:val="22"/>
+          <w:szCs w:val="22"/>
+        </w:rPr>
+      </w:pPr>
+    </w:p>
+    <w:p>
+      <w:pPr>
+        <w:jc w:val="center"/>
+        <w:rPr>
+          <w:rFonts w:ascii="Arial" w:hAnsi="Arial" w:cs="Arial"/>
+          <w:sz w:val="22"/>
+          <w:szCs w:val="22"/>
+        </w:rPr>
+      </w:pPr>
+      <w:r>
+        <w:rPr>
+          <w:rFonts w:ascii="Arial" w:hAnsi="Arial" w:cs="Arial"/>
+          <w:noProof/>
+          <w:sz w:val="22"/>
+          <w:szCs w:val="22"/>
+        </w:rPr>
+        <w:drawing>
+          <wp:inline distT="0" distB="0" distL="0" distR="0" wp14:anchorId="2591E02B" wp14:editId="29619F2F">
+            <wp:extent cx="5368085" cy="3045891"/>
+            <wp:effectExtent l="0" t="0" r="4445" b="2540"/>
+            <wp:docPr id="6" name="Picture 6" descr="Text&#10;&#10;Description automatically generated"/>
+            <wp:cNvGraphicFramePr>
+              <a:graphicFrameLocks xmlns:a="http://schemas.openxmlformats.org/drawingml/2006/main" noChangeAspect="1"/>
+            </wp:cNvGraphicFramePr>
+            <a:graphic xmlns:a="http://schemas.openxmlformats.org/drawingml/2006/main">
+              <a:graphicData uri="http://schemas.openxmlformats.org/drawingml/2006/picture">
+                <pic:pic xmlns:pic="http://schemas.openxmlformats.org/drawingml/2006/picture">
+                  <pic:nvPicPr>
+                    <pic:cNvPr id="6" name="Picture 6" descr="Text&#10;&#10;Description automatically generated"/>
+                    <pic:cNvPicPr/>
+                  </pic:nvPicPr>
+                  <pic:blipFill>
+                    <a:blip r:embed="rId17">
+                      <a:extLst>
+                        <a:ext uri="{28A0092B-C50C-407E-A947-70E740481C1C}">
+                          <a14:useLocalDpi xmlns:a14="http://schemas.microsoft.com/office/drawing/2010/main" val="0"/>
+                        </a:ext>
+                      </a:extLst>
+                    </a:blip>
+                    <a:stretch>
+                      <a:fillRect/>
+                    </a:stretch>
+                  </pic:blipFill>
+                  <pic:spPr>
+                    <a:xfrm>
+                      <a:off x="0" y="0"/>
+                      <a:ext cx="5376417" cy="3050619"/>
+                    </a:xfrm>
+                    <a:prstGeom prst="rect">
+                      <a:avLst/>
+                    </a:prstGeom>
+                  </pic:spPr>
+                </pic:pic>
+              </a:graphicData>
+            </a:graphic>
+          </wp:inline>
+        </w:drawing>
+      </w:r>
+    </w:p>
+    <w:p>
+      <w:pPr>
+        <w:jc w:val="center"/>
+        <w:rPr>
+          <w:rFonts w:ascii="Arial" w:hAnsi="Arial" w:cs="Arial"/>
+          <w:sz w:val="22"/>
+          <w:szCs w:val="22"/>
+        </w:rPr>
+      </w:pPr>
+    </w:p>
+    <w:p>
+      <w:pPr>
+        <w:pStyle w:val="ListParagraph"/>
+        <w:numPr>
+          <w:ilvl w:val="0"/>
+          <w:numId w:val="5"/>
+        </w:numPr>
+        <w:rPr>
+          <w:rFonts w:ascii="Arial" w:hAnsi="Arial" w:cs="Arial"/>
+          <w:sz w:val="22"/>
+          <w:szCs w:val="22"/>
+        </w:rPr>
+      </w:pPr>
+      <w:r>
+        <w:rPr>
+          <w:rFonts w:ascii="Arial" w:hAnsi="Arial" w:cs="Arial"/>
+          <w:sz w:val="22"/>
+          <w:szCs w:val="22"/>
+        </w:rPr>
+        <w:t xml:space="preserve">Now we must disconnect from the device so that we connect to it via </w:t>
+      </w:r>
+      <w:proofErr w:type="spellStart"/>
+      <w:r>
+        <w:rPr>
+          <w:rFonts w:ascii="Arial" w:hAnsi="Arial" w:cs="Arial"/>
+          <w:sz w:val="22"/>
+          <w:szCs w:val="22"/>
+        </w:rPr>
+        <w:t>gatttool</w:t>
+      </w:r>
+      <w:proofErr w:type="spellEnd"/>
+      <w:r>
+        <w:rPr>
+          <w:rFonts w:ascii="Arial" w:hAnsi="Arial" w:cs="Arial"/>
+          <w:sz w:val="22"/>
+          <w:szCs w:val="22"/>
+        </w:rPr>
+        <w:t xml:space="preserve">. Type “disconnect </w:t>
+      </w:r>
+      <w:proofErr w:type="spellStart"/>
+      <w:proofErr w:type="gramStart"/>
+      <w:r>
+        <w:rPr>
+          <w:rFonts w:ascii="Arial" w:hAnsi="Arial" w:cs="Arial"/>
+          <w:sz w:val="22"/>
+          <w:szCs w:val="22"/>
+        </w:rPr>
+        <w:t>aa:aa</w:t>
+      </w:r>
+      <w:proofErr w:type="gramEnd"/>
+      <w:r>
+        <w:rPr>
+          <w:rFonts w:ascii="Arial" w:hAnsi="Arial" w:cs="Arial"/>
+          <w:sz w:val="22"/>
+          <w:szCs w:val="22"/>
+        </w:rPr>
+        <w:t>:aa:dd:ee:ff</w:t>
+      </w:r>
+      <w:proofErr w:type="spellEnd"/>
+      <w:r>
+        <w:rPr>
+          <w:rFonts w:ascii="Arial" w:hAnsi="Arial" w:cs="Arial"/>
+          <w:sz w:val="22"/>
+          <w:szCs w:val="22"/>
+        </w:rPr>
+        <w:t>” and you should receive a confirmation that you’ve disconnected.</w:t>
+      </w:r>
+    </w:p>
+    <w:p>
+      <w:pPr>
+        <w:pStyle w:val="ListParagraph"/>
+        <w:rPr>
+          <w:rFonts w:ascii="Arial" w:hAnsi="Arial" w:cs="Arial"/>
+          <w:sz w:val="22"/>
+          <w:szCs w:val="22"/>
+        </w:rPr>
+      </w:pPr>
+    </w:p>
+    <w:p>
+      <w:pPr>
+        <w:jc w:val="center"/>
+        <w:rPr>
+          <w:rFonts w:ascii="Arial" w:hAnsi="Arial" w:cs="Arial"/>
+          <w:sz w:val="22"/>
+          <w:szCs w:val="22"/>
+        </w:rPr>
+      </w:pPr>
+      <w:r>
+        <w:rPr>
+          <w:rFonts w:ascii="Arial" w:hAnsi="Arial" w:cs="Arial"/>
+          <w:noProof/>
+          <w:sz w:val="22"/>
+          <w:szCs w:val="22"/>
+        </w:rPr>
+        <w:drawing>
+          <wp:inline distT="0" distB="0" distL="0" distR="0" wp14:anchorId="5FCD1443" wp14:editId="63A662A6">
+            <wp:extent cx="4686300" cy="1066800"/>
+            <wp:effectExtent l="0" t="0" r="0" b="0"/>
+            <wp:docPr id="7" name="Picture 7" descr="Text&#10;&#10;Description automatically generated"/>
+            <wp:cNvGraphicFramePr>
+              <a:graphicFrameLocks xmlns:a="http://schemas.openxmlformats.org/drawingml/2006/main" noChangeAspect="1"/>
+            </wp:cNvGraphicFramePr>
+            <a:graphic xmlns:a="http://schemas.openxmlformats.org/drawingml/2006/main">
+              <a:graphicData uri="http://schemas.openxmlformats.org/drawingml/2006/picture">
+                <pic:pic xmlns:pic="http://schemas.openxmlformats.org/drawingml/2006/picture">
+                  <pic:nvPicPr>
+                    <pic:cNvPr id="7" name="Picture 7" descr="Text&#10;&#10;Description automatically generated"/>
+                    <pic:cNvPicPr/>
+                  </pic:nvPicPr>
+                  <pic:blipFill>
+                    <a:blip r:embed="rId18">
+                      <a:extLst>
+                        <a:ext uri="{28A0092B-C50C-407E-A947-70E740481C1C}">
+                          <a14:useLocalDpi xmlns:a14="http://schemas.microsoft.com/office/drawing/2010/main" val="0"/>
+                        </a:ext>
+                      </a:extLst>
+                    </a:blip>
+                    <a:stretch>
+                      <a:fillRect/>
+                    </a:stretch>
+                  </pic:blipFill>
+                  <pic:spPr>
+                    <a:xfrm>
+                      <a:off x="0" y="0"/>
+                      <a:ext cx="4686300" cy="1066800"/>
+                    </a:xfrm>
+                    <a:prstGeom prst="rect">
+                      <a:avLst/>
+                    </a:prstGeom>
+                  </pic:spPr>
+                </pic:pic>
+              </a:graphicData>
+            </a:graphic>
+          </wp:inline>
+        </w:drawing>
+      </w:r>
+    </w:p>
+    <w:p>
+      <w:pPr>
+        <w:rPr>
+          <w:rFonts w:ascii="Arial" w:hAnsi="Arial" w:cs="Arial"/>
+          <w:sz w:val="22"/>
+          <w:szCs w:val="22"/>
+        </w:rPr>
+      </w:pPr>
+    </w:p>
+    <w:p>
+      <w:pPr>
+        <w:pStyle w:val="ListParagraph"/>
+        <w:numPr>
+          <w:ilvl w:val="0"/>
+          <w:numId w:val="5"/>
+        </w:numPr>
+        <w:rPr>
+          <w:rFonts w:ascii="Arial" w:hAnsi="Arial" w:cs="Arial"/>
+          <w:sz w:val="22"/>
+          <w:szCs w:val="22"/>
+        </w:rPr>
+      </w:pPr>
+      <w:r>
+        <w:rPr>
+          <w:rFonts w:ascii="Arial" w:hAnsi="Arial" w:cs="Arial"/>
+          <w:sz w:val="22"/>
+          <w:szCs w:val="22"/>
+        </w:rPr>
+        <w:t xml:space="preserve">Next exit </w:t>
+      </w:r>
+      <w:proofErr w:type="spellStart"/>
+      <w:r>
+        <w:rPr>
+          <w:rFonts w:ascii="Arial" w:hAnsi="Arial" w:cs="Arial"/>
+          <w:sz w:val="22"/>
+          <w:szCs w:val="22"/>
+        </w:rPr>
+        <w:t>bluetoothctl</w:t>
+      </w:r>
+      <w:proofErr w:type="spellEnd"/>
+      <w:r>
+        <w:rPr>
+          <w:rFonts w:ascii="Arial" w:hAnsi="Arial" w:cs="Arial"/>
+          <w:sz w:val="22"/>
+          <w:szCs w:val="22"/>
+        </w:rPr>
+        <w:t xml:space="preserve"> by typing “exit”.</w:t>
+      </w:r>
+    </w:p>
+    <w:p>
+      <w:pPr>
+        <w:pStyle w:val="ListParagraph"/>
+        <w:rPr>
+          <w:rFonts w:ascii="Arial" w:hAnsi="Arial" w:cs="Arial"/>
+          <w:sz w:val="22"/>
+          <w:szCs w:val="22"/>
+        </w:rPr>
+      </w:pPr>
+    </w:p>
+    <w:p>
+      <w:pPr>
+        <w:jc w:val="center"/>
+        <w:rPr>
+          <w:rFonts w:ascii="Arial" w:hAnsi="Arial" w:cs="Arial"/>
+          <w:sz w:val="22"/>
+          <w:szCs w:val="22"/>
+        </w:rPr>
+      </w:pPr>
+      <w:r>
+        <w:rPr>
+          <w:rFonts w:ascii="Arial" w:hAnsi="Arial" w:cs="Arial"/>
+          <w:noProof/>
+          <w:sz w:val="22"/>
+          <w:szCs w:val="22"/>
+        </w:rPr>
+        <w:drawing>
+          <wp:inline distT="0" distB="0" distL="0" distR="0" wp14:anchorId="702E63D2" wp14:editId="41302DD6">
+            <wp:extent cx="2717800" cy="571500"/>
+            <wp:effectExtent l="0" t="0" r="0" b="0"/>
+            <wp:docPr id="8" name="Picture 8" descr="A screenshot of a computer&#10;&#10;Description automatically generated with medium confidence"/>
+            <wp:cNvGraphicFramePr>
+              <a:graphicFrameLocks xmlns:a="http://schemas.openxmlformats.org/drawingml/2006/main" noChangeAspect="1"/>
+            </wp:cNvGraphicFramePr>
+            <a:graphic xmlns:a="http://schemas.openxmlformats.org/drawingml/2006/main">
+              <a:graphicData uri="http://schemas.openxmlformats.org/drawingml/2006/picture">
+                <pic:pic xmlns:pic="http://schemas.openxmlformats.org/drawingml/2006/picture">
+                  <pic:nvPicPr>
+                    <pic:cNvPr id="8" name="Picture 8" descr="A screenshot of a computer&#10;&#10;Description automatically generated with medium confidence"/>
+                    <pic:cNvPicPr/>
+                  </pic:nvPicPr>
+                  <pic:blipFill>
+                    <a:blip r:embed="rId19">
+                      <a:extLst>
+                        <a:ext uri="{28A0092B-C50C-407E-A947-70E740481C1C}">
+                          <a14:useLocalDpi xmlns:a14="http://schemas.microsoft.com/office/drawing/2010/main" val="0"/>
+                        </a:ext>
+                      </a:extLst>
+                    </a:blip>
+                    <a:stretch>
+                      <a:fillRect/>
+                    </a:stretch>
+                  </pic:blipFill>
+                  <pic:spPr>
+                    <a:xfrm>
+                      <a:off x="0" y="0"/>
+                      <a:ext cx="2717800" cy="571500"/>
+                    </a:xfrm>
+                    <a:prstGeom prst="rect">
+                      <a:avLst/>
+                    </a:prstGeom>
+                  </pic:spPr>
+                </pic:pic>
+              </a:graphicData>
+            </a:graphic>
+          </wp:inline>
+        </w:drawing>
       </w:r>
     </w:p>
     <w:p>
@@ -1507,7 +2429,7 @@
                     <pic:cNvPicPr/>
                   </pic:nvPicPr>
                   <pic:blipFill>
-                    <a:blip r:embed="rId13">
+                    <a:blip r:embed="rId20">
                       <a:extLst>
                         <a:ext uri="{28A0092B-C50C-407E-A947-70E740481C1C}">
                           <a14:useLocalDpi xmlns:a14="http://schemas.microsoft.com/office/drawing/2010/main" val="0"/>
@@ -1673,6 +2595,7 @@
           <w:sz w:val="22"/>
           <w:szCs w:val="22"/>
         </w:rPr>
+        <w:lastRenderedPageBreak/>
         <w:drawing>
           <wp:inline distT="0" distB="0" distL="0" distR="0" wp14:anchorId="0ACCDBDD" wp14:editId="632B63BA">
             <wp:extent cx="5537200" cy="850900"/>
@@ -1689,7 +2612,7 @@
                     <pic:cNvPicPr/>
                   </pic:nvPicPr>
                   <pic:blipFill>
-                    <a:blip r:embed="rId14">
+                    <a:blip r:embed="rId21">
                       <a:extLst>
                         <a:ext uri="{28A0092B-C50C-407E-A947-70E740481C1C}">
                           <a14:useLocalDpi xmlns:a14="http://schemas.microsoft.com/office/drawing/2010/main" val="0"/>
@@ -1781,7 +2704,6 @@
           <w:sz w:val="22"/>
           <w:szCs w:val="22"/>
         </w:rPr>
-        <w:lastRenderedPageBreak/>
         <w:drawing>
           <wp:inline distT="0" distB="0" distL="0" distR="0" wp14:anchorId="7929FD93" wp14:editId="1E4A1286">
             <wp:extent cx="4424146" cy="4203940"/>
@@ -1798,7 +2720,7 @@
                     <pic:cNvPicPr/>
                   </pic:nvPicPr>
                   <pic:blipFill>
-                    <a:blip r:embed="rId15">
+                    <a:blip r:embed="rId22">
                       <a:extLst>
                         <a:ext uri="{28A0092B-C50C-407E-A947-70E740481C1C}">
                           <a14:useLocalDpi xmlns:a14="http://schemas.microsoft.com/office/drawing/2010/main" val="0"/>
@@ -2290,6 +3212,7 @@
                 <w:sz w:val="22"/>
                 <w:szCs w:val="22"/>
               </w:rPr>
+              <w:lastRenderedPageBreak/>
               <w:t>0600</w:t>
             </w:r>
           </w:p>
@@ -2343,7 +3266,6 @@
           <w:sz w:val="22"/>
           <w:szCs w:val="22"/>
         </w:rPr>
-        <w:lastRenderedPageBreak/>
         <w:drawing>
           <wp:inline distT="0" distB="0" distL="0" distR="0" wp14:anchorId="33D5D2D5" wp14:editId="502E9D5A">
             <wp:extent cx="4261449" cy="1345721"/>
@@ -2360,7 +3282,7 @@
                     <pic:cNvPicPr/>
                   </pic:nvPicPr>
                   <pic:blipFill>
-                    <a:blip r:embed="rId16">
+                    <a:blip r:embed="rId23">
                       <a:extLst>
                         <a:ext uri="{28A0092B-C50C-407E-A947-70E740481C1C}">
                           <a14:useLocalDpi xmlns:a14="http://schemas.microsoft.com/office/drawing/2010/main" val="0"/>
@@ -2502,7 +3424,7 @@
                     <pic:cNvPicPr/>
                   </pic:nvPicPr>
                   <pic:blipFill>
-                    <a:blip r:embed="rId17">
+                    <a:blip r:embed="rId24">
                       <a:extLst>
                         <a:ext uri="{28A0092B-C50C-407E-A947-70E740481C1C}">
                           <a14:useLocalDpi xmlns:a14="http://schemas.microsoft.com/office/drawing/2010/main" val="0"/>

</xml_diff>

<commit_message>
Update documentation to reflect new random static MAC address
</commit_message>
<xml_diff>
--- a/VISA SensorTile Tutorial.docx
+++ b/VISA SensorTile Tutorial.docx
@@ -878,25 +878,7 @@
           <w:sz w:val="22"/>
           <w:szCs w:val="22"/>
         </w:rPr>
-        <w:t xml:space="preserve"> </w:t>
-      </w:r>
-      <w:proofErr w:type="spellStart"/>
-      <w:r>
-        <w:rPr>
-          <w:rFonts w:ascii="Arial" w:hAnsi="Arial" w:cs="Arial"/>
-          <w:sz w:val="22"/>
-          <w:szCs w:val="22"/>
-        </w:rPr>
-        <w:t>import</w:t>
-      </w:r>
-      <w:proofErr w:type="spellEnd"/>
-      <w:r>
-        <w:rPr>
-          <w:rFonts w:ascii="Arial" w:hAnsi="Arial" w:cs="Arial"/>
-          <w:sz w:val="22"/>
-          <w:szCs w:val="22"/>
-        </w:rPr>
-        <w:t xml:space="preserve"> ac6 System Workbench for STM32 Project then click “next.”</w:t>
+        <w:t xml:space="preserve"> import ac6 System Workbench for STM32 Project then click “next.”</w:t>
       </w:r>
     </w:p>
     <w:p>
@@ -1432,10 +1414,10 @@
           <w:szCs w:val="22"/>
         </w:rPr>
         <w:drawing>
-          <wp:inline distT="0" distB="0" distL="0" distR="0" wp14:anchorId="0FE709E9" wp14:editId="097C11C2">
-            <wp:extent cx="4826641" cy="3105750"/>
-            <wp:effectExtent l="0" t="0" r="0" b="6350"/>
-            <wp:docPr id="1" name="Picture 1" descr="Text&#10;&#10;Description automatically generated"/>
+          <wp:inline distT="0" distB="0" distL="0" distR="0" wp14:anchorId="6A7E85F0" wp14:editId="0043651B">
+            <wp:extent cx="4449000" cy="334911"/>
+            <wp:effectExtent l="0" t="0" r="0" b="0"/>
+            <wp:docPr id="9" name="Picture 9"/>
             <wp:cNvGraphicFramePr>
               <a:graphicFrameLocks xmlns:a="http://schemas.openxmlformats.org/drawingml/2006/main" noChangeAspect="1"/>
             </wp:cNvGraphicFramePr>
@@ -1443,7 +1425,7 @@
               <a:graphicData uri="http://schemas.openxmlformats.org/drawingml/2006/picture">
                 <pic:pic xmlns:pic="http://schemas.openxmlformats.org/drawingml/2006/picture">
                   <pic:nvPicPr>
-                    <pic:cNvPr id="1" name="Picture 1" descr="Text&#10;&#10;Description automatically generated"/>
+                    <pic:cNvPr id="9" name="Picture 9"/>
                     <pic:cNvPicPr/>
                   </pic:nvPicPr>
                   <pic:blipFill>
@@ -1461,7 +1443,7 @@
                   <pic:spPr>
                     <a:xfrm>
                       <a:off x="0" y="0"/>
-                      <a:ext cx="4835632" cy="3111535"/>
+                      <a:ext cx="4823139" cy="363075"/>
                     </a:xfrm>
                     <a:prstGeom prst="rect">
                       <a:avLst/>
@@ -1486,109 +1468,6 @@
     </w:p>
     <w:p>
       <w:pPr>
-        <w:pStyle w:val="ListParagraph"/>
-        <w:numPr>
-          <w:ilvl w:val="0"/>
-          <w:numId w:val="5"/>
-        </w:numPr>
-        <w:rPr>
-          <w:rFonts w:ascii="Arial" w:hAnsi="Arial" w:cs="Arial"/>
-          <w:sz w:val="22"/>
-          <w:szCs w:val="22"/>
-        </w:rPr>
-      </w:pPr>
-      <w:r>
-        <w:rPr>
-          <w:rFonts w:ascii="Arial" w:hAnsi="Arial" w:cs="Arial"/>
-          <w:sz w:val="22"/>
-          <w:szCs w:val="22"/>
-        </w:rPr>
-        <w:t xml:space="preserve">Next type “info </w:t>
-      </w:r>
-      <w:proofErr w:type="spellStart"/>
-      <w:proofErr w:type="gramStart"/>
-      <w:r>
-        <w:rPr>
-          <w:rFonts w:ascii="Arial" w:hAnsi="Arial" w:cs="Arial"/>
-          <w:sz w:val="22"/>
-          <w:szCs w:val="22"/>
-        </w:rPr>
-        <w:t>aa:aa</w:t>
-      </w:r>
-      <w:proofErr w:type="gramEnd"/>
-      <w:r>
-        <w:rPr>
-          <w:rFonts w:ascii="Arial" w:hAnsi="Arial" w:cs="Arial"/>
-          <w:sz w:val="22"/>
-          <w:szCs w:val="22"/>
-        </w:rPr>
-        <w:t>:aa:dd:ee:ff</w:t>
-      </w:r>
-      <w:proofErr w:type="spellEnd"/>
-      <w:r>
-        <w:rPr>
-          <w:rFonts w:ascii="Arial" w:hAnsi="Arial" w:cs="Arial"/>
-          <w:sz w:val="22"/>
-          <w:szCs w:val="22"/>
-        </w:rPr>
-        <w:t xml:space="preserve">” to get BLE related information about the </w:t>
-      </w:r>
-      <w:proofErr w:type="spellStart"/>
-      <w:r>
-        <w:rPr>
-          <w:rFonts w:ascii="Arial" w:hAnsi="Arial" w:cs="Arial"/>
-          <w:sz w:val="22"/>
-          <w:szCs w:val="22"/>
-        </w:rPr>
-        <w:t>SensorTile</w:t>
-      </w:r>
-      <w:proofErr w:type="spellEnd"/>
-      <w:r>
-        <w:rPr>
-          <w:rFonts w:ascii="Arial" w:hAnsi="Arial" w:cs="Arial"/>
-          <w:sz w:val="22"/>
-          <w:szCs w:val="22"/>
-        </w:rPr>
-        <w:t>.</w:t>
-      </w:r>
-      <w:r>
-        <w:rPr>
-          <w:rFonts w:ascii="Arial" w:hAnsi="Arial" w:cs="Arial"/>
-          <w:sz w:val="22"/>
-          <w:szCs w:val="22"/>
-        </w:rPr>
-        <w:t xml:space="preserve"> Here we can see that the </w:t>
-      </w:r>
-      <w:proofErr w:type="spellStart"/>
-      <w:r>
-        <w:rPr>
-          <w:rFonts w:ascii="Arial" w:hAnsi="Arial" w:cs="Arial"/>
-          <w:sz w:val="22"/>
-          <w:szCs w:val="22"/>
-        </w:rPr>
-        <w:t>SensorTile</w:t>
-      </w:r>
-      <w:proofErr w:type="spellEnd"/>
-      <w:r>
-        <w:rPr>
-          <w:rFonts w:ascii="Arial" w:hAnsi="Arial" w:cs="Arial"/>
-          <w:sz w:val="22"/>
-          <w:szCs w:val="22"/>
-        </w:rPr>
-        <w:t xml:space="preserve">, named STLB250, is neither paired nor connected. </w:t>
-      </w:r>
-    </w:p>
-    <w:p>
-      <w:pPr>
-        <w:rPr>
-          <w:rFonts w:ascii="Arial" w:hAnsi="Arial" w:cs="Arial"/>
-          <w:sz w:val="22"/>
-          <w:szCs w:val="22"/>
-        </w:rPr>
-      </w:pPr>
-    </w:p>
-    <w:p>
-      <w:pPr>
         <w:jc w:val="center"/>
         <w:rPr>
           <w:rFonts w:ascii="Arial" w:hAnsi="Arial" w:cs="Arial"/>
@@ -1598,16 +1477,13 @@
       </w:pPr>
       <w:r>
         <w:rPr>
-          <w:rFonts w:ascii="Arial" w:hAnsi="Arial" w:cs="Arial"/>
           <w:noProof/>
-          <w:sz w:val="22"/>
-          <w:szCs w:val="22"/>
         </w:rPr>
         <w:drawing>
-          <wp:inline distT="0" distB="0" distL="0" distR="0" wp14:anchorId="6A831F5F" wp14:editId="3A23C80E">
-            <wp:extent cx="4572000" cy="2870200"/>
-            <wp:effectExtent l="0" t="0" r="0" b="0"/>
-            <wp:docPr id="2" name="Picture 2" descr="Text&#10;&#10;Description automatically generated"/>
+          <wp:inline distT="0" distB="0" distL="0" distR="0" wp14:anchorId="36D1F163" wp14:editId="447CA3D0">
+            <wp:extent cx="4468483" cy="1190040"/>
+            <wp:effectExtent l="0" t="0" r="2540" b="3810"/>
+            <wp:docPr id="1" name="Picture 1" descr="Text&#10;&#10;Description automatically generated"/>
             <wp:cNvGraphicFramePr>
               <a:graphicFrameLocks xmlns:a="http://schemas.openxmlformats.org/drawingml/2006/main" noChangeAspect="1"/>
             </wp:cNvGraphicFramePr>
@@ -1615,7 +1491,7 @@
               <a:graphicData uri="http://schemas.openxmlformats.org/drawingml/2006/picture">
                 <pic:pic xmlns:pic="http://schemas.openxmlformats.org/drawingml/2006/picture">
                   <pic:nvPicPr>
-                    <pic:cNvPr id="2" name="Picture 2" descr="Text&#10;&#10;Description automatically generated"/>
+                    <pic:cNvPr id="1" name="Picture 1" descr="Text&#10;&#10;Description automatically generated"/>
                     <pic:cNvPicPr/>
                   </pic:nvPicPr>
                   <pic:blipFill>
@@ -1633,7 +1509,7 @@
                   <pic:spPr>
                     <a:xfrm>
                       <a:off x="0" y="0"/>
-                      <a:ext cx="4572000" cy="2870200"/>
+                      <a:ext cx="4503016" cy="1199237"/>
                     </a:xfrm>
                     <a:prstGeom prst="rect">
                       <a:avLst/>
@@ -1675,7 +1551,105 @@
           <w:sz w:val="22"/>
           <w:szCs w:val="22"/>
         </w:rPr>
-        <w:t xml:space="preserve">Next in order to pair the </w:t>
+        <w:t xml:space="preserve">Next type “info </w:t>
+      </w:r>
+      <w:r>
+        <w:rPr>
+          <w:rFonts w:ascii="Arial" w:hAnsi="Arial" w:cs="Arial"/>
+          <w:sz w:val="22"/>
+          <w:szCs w:val="22"/>
+        </w:rPr>
+        <w:t>c0</w:t>
+      </w:r>
+      <w:r>
+        <w:rPr>
+          <w:rFonts w:ascii="Arial" w:hAnsi="Arial" w:cs="Arial"/>
+          <w:sz w:val="22"/>
+          <w:szCs w:val="22"/>
+        </w:rPr>
+        <w:t>:</w:t>
+      </w:r>
+      <w:r>
+        <w:rPr>
+          <w:rFonts w:ascii="Arial" w:hAnsi="Arial" w:cs="Arial"/>
+          <w:sz w:val="22"/>
+          <w:szCs w:val="22"/>
+        </w:rPr>
+        <w:t>cc</w:t>
+      </w:r>
+      <w:r>
+        <w:rPr>
+          <w:rFonts w:ascii="Arial" w:hAnsi="Arial" w:cs="Arial"/>
+          <w:sz w:val="22"/>
+          <w:szCs w:val="22"/>
+        </w:rPr>
+        <w:t>:</w:t>
+      </w:r>
+      <w:proofErr w:type="gramStart"/>
+      <w:r>
+        <w:rPr>
+          <w:rFonts w:ascii="Arial" w:hAnsi="Arial" w:cs="Arial"/>
+          <w:sz w:val="22"/>
+          <w:szCs w:val="22"/>
+        </w:rPr>
+        <w:t>bb</w:t>
+      </w:r>
+      <w:r>
+        <w:rPr>
+          <w:rFonts w:ascii="Arial" w:hAnsi="Arial" w:cs="Arial"/>
+          <w:sz w:val="22"/>
+          <w:szCs w:val="22"/>
+        </w:rPr>
+        <w:t>:</w:t>
+      </w:r>
+      <w:r>
+        <w:rPr>
+          <w:rFonts w:ascii="Arial" w:hAnsi="Arial" w:cs="Arial"/>
+          <w:sz w:val="22"/>
+          <w:szCs w:val="22"/>
+        </w:rPr>
+        <w:t>aa</w:t>
+      </w:r>
+      <w:proofErr w:type="gramEnd"/>
+      <w:r>
+        <w:rPr>
+          <w:rFonts w:ascii="Arial" w:hAnsi="Arial" w:cs="Arial"/>
+          <w:sz w:val="22"/>
+          <w:szCs w:val="22"/>
+        </w:rPr>
+        <w:t>:</w:t>
+      </w:r>
+      <w:r>
+        <w:rPr>
+          <w:rFonts w:ascii="Arial" w:hAnsi="Arial" w:cs="Arial"/>
+          <w:sz w:val="22"/>
+          <w:szCs w:val="22"/>
+        </w:rPr>
+        <w:t>aa</w:t>
+      </w:r>
+      <w:r>
+        <w:rPr>
+          <w:rFonts w:ascii="Arial" w:hAnsi="Arial" w:cs="Arial"/>
+          <w:sz w:val="22"/>
+          <w:szCs w:val="22"/>
+        </w:rPr>
+        <w:t>:</w:t>
+      </w:r>
+      <w:r>
+        <w:rPr>
+          <w:rFonts w:ascii="Arial" w:hAnsi="Arial" w:cs="Arial"/>
+          <w:sz w:val="22"/>
+          <w:szCs w:val="22"/>
+        </w:rPr>
+        <w:t>aa</w:t>
+      </w:r>
+      <w:r>
+        <w:rPr>
+          <w:rFonts w:ascii="Arial" w:hAnsi="Arial" w:cs="Arial"/>
+          <w:sz w:val="22"/>
+          <w:szCs w:val="22"/>
+        </w:rPr>
+        <w:t xml:space="preserve">” to get BLE related information about the </w:t>
       </w:r>
       <w:proofErr w:type="spellStart"/>
       <w:r>
@@ -1693,7 +1667,15 @@
           <w:sz w:val="22"/>
           <w:szCs w:val="22"/>
         </w:rPr>
-        <w:t xml:space="preserve"> with your </w:t>
+        <w:t>.</w:t>
+      </w:r>
+      <w:r>
+        <w:rPr>
+          <w:rFonts w:ascii="Arial" w:hAnsi="Arial" w:cs="Arial"/>
+          <w:sz w:val="22"/>
+          <w:szCs w:val="22"/>
+        </w:rPr>
+        <w:t xml:space="preserve"> Here we can see that the </w:t>
       </w:r>
       <w:proofErr w:type="spellStart"/>
       <w:r>
@@ -1702,7 +1684,7 @@
           <w:sz w:val="22"/>
           <w:szCs w:val="22"/>
         </w:rPr>
-        <w:t>linux</w:t>
+        <w:t>SensorTile</w:t>
       </w:r>
       <w:proofErr w:type="spellEnd"/>
       <w:r>
@@ -1711,40 +1693,11 @@
           <w:sz w:val="22"/>
           <w:szCs w:val="22"/>
         </w:rPr>
-        <w:t xml:space="preserve"> device type “pair </w:t>
-      </w:r>
-      <w:proofErr w:type="spellStart"/>
-      <w:proofErr w:type="gramStart"/>
-      <w:r>
-        <w:rPr>
-          <w:rFonts w:ascii="Arial" w:hAnsi="Arial" w:cs="Arial"/>
-          <w:sz w:val="22"/>
-          <w:szCs w:val="22"/>
-        </w:rPr>
-        <w:t>aa:aa</w:t>
-      </w:r>
-      <w:proofErr w:type="gramEnd"/>
-      <w:r>
-        <w:rPr>
-          <w:rFonts w:ascii="Arial" w:hAnsi="Arial" w:cs="Arial"/>
-          <w:sz w:val="22"/>
-          <w:szCs w:val="22"/>
-        </w:rPr>
-        <w:t>:aa:dd:ee:ff</w:t>
-      </w:r>
-      <w:proofErr w:type="spellEnd"/>
-      <w:r>
-        <w:rPr>
-          <w:rFonts w:ascii="Arial" w:hAnsi="Arial" w:cs="Arial"/>
-          <w:sz w:val="22"/>
-          <w:szCs w:val="22"/>
-        </w:rPr>
-        <w:t>”</w:t>
-      </w:r>
-    </w:p>
-    <w:p>
-      <w:pPr>
-        <w:ind w:left="360"/>
+        <w:t xml:space="preserve">, named STLB250, is neither paired nor connected. </w:t>
+      </w:r>
+    </w:p>
+    <w:p>
+      <w:pPr>
         <w:rPr>
           <w:rFonts w:ascii="Arial" w:hAnsi="Arial" w:cs="Arial"/>
           <w:sz w:val="22"/>
@@ -1763,16 +1716,13 @@
       </w:pPr>
       <w:r>
         <w:rPr>
-          <w:rFonts w:ascii="Arial" w:hAnsi="Arial" w:cs="Arial"/>
           <w:noProof/>
-          <w:sz w:val="22"/>
-          <w:szCs w:val="22"/>
         </w:rPr>
         <w:drawing>
-          <wp:inline distT="0" distB="0" distL="0" distR="0" wp14:anchorId="20D0B988" wp14:editId="02D66512">
-            <wp:extent cx="4813300" cy="914400"/>
+          <wp:inline distT="0" distB="0" distL="0" distR="0" wp14:anchorId="1BF5958F" wp14:editId="37774952">
+            <wp:extent cx="4673600" cy="2895600"/>
             <wp:effectExtent l="0" t="0" r="0" b="0"/>
-            <wp:docPr id="3" name="Picture 3" descr="Text&#10;&#10;Description automatically generated"/>
+            <wp:docPr id="2" name="Picture 2" descr="Text&#10;&#10;Description automatically generated"/>
             <wp:cNvGraphicFramePr>
               <a:graphicFrameLocks xmlns:a="http://schemas.openxmlformats.org/drawingml/2006/main" noChangeAspect="1"/>
             </wp:cNvGraphicFramePr>
@@ -1780,7 +1730,7 @@
               <a:graphicData uri="http://schemas.openxmlformats.org/drawingml/2006/picture">
                 <pic:pic xmlns:pic="http://schemas.openxmlformats.org/drawingml/2006/picture">
                   <pic:nvPicPr>
-                    <pic:cNvPr id="3" name="Picture 3" descr="Text&#10;&#10;Description automatically generated"/>
+                    <pic:cNvPr id="2" name="Picture 2" descr="Text&#10;&#10;Description automatically generated"/>
                     <pic:cNvPicPr/>
                   </pic:nvPicPr>
                   <pic:blipFill>
@@ -1798,7 +1748,7 @@
                   <pic:spPr>
                     <a:xfrm>
                       <a:off x="0" y="0"/>
-                      <a:ext cx="4813300" cy="914400"/>
+                      <a:ext cx="4673600" cy="2895600"/>
                     </a:xfrm>
                     <a:prstGeom prst="rect">
                       <a:avLst/>
@@ -1840,11 +1790,144 @@
           <w:sz w:val="22"/>
           <w:szCs w:val="22"/>
         </w:rPr>
-        <w:t>You will be prompted for a password. Please enter the password “123456”. Upon successful pairing you will the BLE device’s services, descriptors and characteristics listed along with the confirmation “pairing successful.”</w:t>
-      </w:r>
-    </w:p>
-    <w:p>
-      <w:pPr>
+        <w:t xml:space="preserve">Next in order to pair the </w:t>
+      </w:r>
+      <w:proofErr w:type="spellStart"/>
+      <w:r>
+        <w:rPr>
+          <w:rFonts w:ascii="Arial" w:hAnsi="Arial" w:cs="Arial"/>
+          <w:sz w:val="22"/>
+          <w:szCs w:val="22"/>
+        </w:rPr>
+        <w:t>SensorTile</w:t>
+      </w:r>
+      <w:proofErr w:type="spellEnd"/>
+      <w:r>
+        <w:rPr>
+          <w:rFonts w:ascii="Arial" w:hAnsi="Arial" w:cs="Arial"/>
+          <w:sz w:val="22"/>
+          <w:szCs w:val="22"/>
+        </w:rPr>
+        <w:t xml:space="preserve"> with your </w:t>
+      </w:r>
+      <w:r>
+        <w:rPr>
+          <w:rFonts w:ascii="Arial" w:hAnsi="Arial" w:cs="Arial"/>
+          <w:sz w:val="22"/>
+          <w:szCs w:val="22"/>
+        </w:rPr>
+        <w:t>Linux</w:t>
+      </w:r>
+      <w:r>
+        <w:rPr>
+          <w:rFonts w:ascii="Arial" w:hAnsi="Arial" w:cs="Arial"/>
+          <w:sz w:val="22"/>
+          <w:szCs w:val="22"/>
+        </w:rPr>
+        <w:t xml:space="preserve"> device type “pair </w:t>
+      </w:r>
+      <w:r>
+        <w:rPr>
+          <w:rFonts w:ascii="Arial" w:hAnsi="Arial" w:cs="Arial"/>
+          <w:sz w:val="22"/>
+          <w:szCs w:val="22"/>
+        </w:rPr>
+        <w:t>c0</w:t>
+      </w:r>
+      <w:r>
+        <w:rPr>
+          <w:rFonts w:ascii="Arial" w:hAnsi="Arial" w:cs="Arial"/>
+          <w:sz w:val="22"/>
+          <w:szCs w:val="22"/>
+        </w:rPr>
+        <w:t>:</w:t>
+      </w:r>
+      <w:r>
+        <w:rPr>
+          <w:rFonts w:ascii="Arial" w:hAnsi="Arial" w:cs="Arial"/>
+          <w:sz w:val="22"/>
+          <w:szCs w:val="22"/>
+        </w:rPr>
+        <w:t>cc</w:t>
+      </w:r>
+      <w:r>
+        <w:rPr>
+          <w:rFonts w:ascii="Arial" w:hAnsi="Arial" w:cs="Arial"/>
+          <w:sz w:val="22"/>
+          <w:szCs w:val="22"/>
+        </w:rPr>
+        <w:t>:</w:t>
+      </w:r>
+      <w:proofErr w:type="gramStart"/>
+      <w:r>
+        <w:rPr>
+          <w:rFonts w:ascii="Arial" w:hAnsi="Arial" w:cs="Arial"/>
+          <w:sz w:val="22"/>
+          <w:szCs w:val="22"/>
+        </w:rPr>
+        <w:t>bb</w:t>
+      </w:r>
+      <w:r>
+        <w:rPr>
+          <w:rFonts w:ascii="Arial" w:hAnsi="Arial" w:cs="Arial"/>
+          <w:sz w:val="22"/>
+          <w:szCs w:val="22"/>
+        </w:rPr>
+        <w:t>:</w:t>
+      </w:r>
+      <w:r>
+        <w:rPr>
+          <w:rFonts w:ascii="Arial" w:hAnsi="Arial" w:cs="Arial"/>
+          <w:sz w:val="22"/>
+          <w:szCs w:val="22"/>
+        </w:rPr>
+        <w:t>aa</w:t>
+      </w:r>
+      <w:proofErr w:type="gramEnd"/>
+      <w:r>
+        <w:rPr>
+          <w:rFonts w:ascii="Arial" w:hAnsi="Arial" w:cs="Arial"/>
+          <w:sz w:val="22"/>
+          <w:szCs w:val="22"/>
+        </w:rPr>
+        <w:t>:</w:t>
+      </w:r>
+      <w:r>
+        <w:rPr>
+          <w:rFonts w:ascii="Arial" w:hAnsi="Arial" w:cs="Arial"/>
+          <w:sz w:val="22"/>
+          <w:szCs w:val="22"/>
+        </w:rPr>
+        <w:t>aa</w:t>
+      </w:r>
+      <w:r>
+        <w:rPr>
+          <w:rFonts w:ascii="Arial" w:hAnsi="Arial" w:cs="Arial"/>
+          <w:sz w:val="22"/>
+          <w:szCs w:val="22"/>
+        </w:rPr>
+        <w:t>:</w:t>
+      </w:r>
+      <w:r>
+        <w:rPr>
+          <w:rFonts w:ascii="Arial" w:hAnsi="Arial" w:cs="Arial"/>
+          <w:sz w:val="22"/>
+          <w:szCs w:val="22"/>
+        </w:rPr>
+        <w:t>aa</w:t>
+      </w:r>
+      <w:r>
+        <w:rPr>
+          <w:rFonts w:ascii="Arial" w:hAnsi="Arial" w:cs="Arial"/>
+          <w:sz w:val="22"/>
+          <w:szCs w:val="22"/>
+        </w:rPr>
+        <w:t>”</w:t>
+      </w:r>
+    </w:p>
+    <w:p>
+      <w:pPr>
+        <w:ind w:left="360"/>
         <w:rPr>
           <w:rFonts w:ascii="Arial" w:hAnsi="Arial" w:cs="Arial"/>
           <w:sz w:val="22"/>
@@ -1863,17 +1946,13 @@
       </w:pPr>
       <w:r>
         <w:rPr>
-          <w:rFonts w:ascii="Arial" w:hAnsi="Arial" w:cs="Arial"/>
           <w:noProof/>
-          <w:sz w:val="22"/>
-          <w:szCs w:val="22"/>
-        </w:rPr>
-        <w:lastRenderedPageBreak/>
+        </w:rPr>
         <w:drawing>
-          <wp:inline distT="0" distB="0" distL="0" distR="0" wp14:anchorId="779D11BE" wp14:editId="3BC67AEB">
-            <wp:extent cx="5073015" cy="9144000"/>
+          <wp:inline distT="0" distB="0" distL="0" distR="0" wp14:anchorId="184BD382" wp14:editId="2FFDDED9">
+            <wp:extent cx="4432300" cy="850900"/>
             <wp:effectExtent l="0" t="0" r="0" b="0"/>
-            <wp:docPr id="5" name="Picture 5" descr="Text&#10;&#10;Description automatically generated"/>
+            <wp:docPr id="3" name="Picture 3" descr="Text&#10;&#10;Description automatically generated"/>
             <wp:cNvGraphicFramePr>
               <a:graphicFrameLocks xmlns:a="http://schemas.openxmlformats.org/drawingml/2006/main" noChangeAspect="1"/>
             </wp:cNvGraphicFramePr>
@@ -1881,7 +1960,7 @@
               <a:graphicData uri="http://schemas.openxmlformats.org/drawingml/2006/picture">
                 <pic:pic xmlns:pic="http://schemas.openxmlformats.org/drawingml/2006/picture">
                   <pic:nvPicPr>
-                    <pic:cNvPr id="5" name="Picture 5" descr="Text&#10;&#10;Description automatically generated"/>
+                    <pic:cNvPr id="3" name="Picture 3" descr="Text&#10;&#10;Description automatically generated"/>
                     <pic:cNvPicPr/>
                   </pic:nvPicPr>
                   <pic:blipFill>
@@ -1899,7 +1978,7 @@
                   <pic:spPr>
                     <a:xfrm>
                       <a:off x="0" y="0"/>
-                      <a:ext cx="5073015" cy="9144000"/>
+                      <a:ext cx="4432300" cy="850900"/>
                     </a:xfrm>
                     <a:prstGeom prst="rect">
                       <a:avLst/>
@@ -1941,40 +2020,12 @@
           <w:sz w:val="22"/>
           <w:szCs w:val="22"/>
         </w:rPr>
-        <w:t xml:space="preserve">Now if you type “info </w:t>
-      </w:r>
-      <w:proofErr w:type="spellStart"/>
-      <w:proofErr w:type="gramStart"/>
-      <w:r>
-        <w:rPr>
-          <w:rFonts w:ascii="Arial" w:hAnsi="Arial" w:cs="Arial"/>
-          <w:sz w:val="22"/>
-          <w:szCs w:val="22"/>
-        </w:rPr>
-        <w:t>aa:aa</w:t>
-      </w:r>
-      <w:proofErr w:type="gramEnd"/>
-      <w:r>
-        <w:rPr>
-          <w:rFonts w:ascii="Arial" w:hAnsi="Arial" w:cs="Arial"/>
-          <w:sz w:val="22"/>
-          <w:szCs w:val="22"/>
-        </w:rPr>
-        <w:t>:aa:dd:ee:ff</w:t>
-      </w:r>
-      <w:proofErr w:type="spellEnd"/>
-      <w:r>
-        <w:rPr>
-          <w:rFonts w:ascii="Arial" w:hAnsi="Arial" w:cs="Arial"/>
-          <w:sz w:val="22"/>
-          <w:szCs w:val="22"/>
-        </w:rPr>
-        <w:t>” you will see that the device is both paired and connected.</w:t>
-      </w:r>
-    </w:p>
-    <w:p>
-      <w:pPr>
-        <w:pStyle w:val="ListParagraph"/>
+        <w:lastRenderedPageBreak/>
+        <w:t>You will be prompted for a password. Please enter the password “123456”. Upon successful pairing you will the BLE device’s services, descriptors and characteristics listed along with the confirmation “pairing successful.”</w:t>
+      </w:r>
+    </w:p>
+    <w:p>
+      <w:pPr>
         <w:rPr>
           <w:rFonts w:ascii="Arial" w:hAnsi="Arial" w:cs="Arial"/>
           <w:sz w:val="22"/>
@@ -1993,16 +2044,13 @@
       </w:pPr>
       <w:r>
         <w:rPr>
-          <w:rFonts w:ascii="Arial" w:hAnsi="Arial" w:cs="Arial"/>
           <w:noProof/>
-          <w:sz w:val="22"/>
-          <w:szCs w:val="22"/>
         </w:rPr>
         <w:drawing>
-          <wp:inline distT="0" distB="0" distL="0" distR="0" wp14:anchorId="2591E02B" wp14:editId="29619F2F">
-            <wp:extent cx="5368085" cy="3045891"/>
-            <wp:effectExtent l="0" t="0" r="4445" b="2540"/>
-            <wp:docPr id="6" name="Picture 6" descr="Text&#10;&#10;Description automatically generated"/>
+          <wp:inline distT="0" distB="0" distL="0" distR="0" wp14:anchorId="7E28FDFA" wp14:editId="05A448F3">
+            <wp:extent cx="4361815" cy="8229600"/>
+            <wp:effectExtent l="0" t="0" r="0" b="0"/>
+            <wp:docPr id="10" name="Picture 10" descr="Text&#10;&#10;Description automatically generated"/>
             <wp:cNvGraphicFramePr>
               <a:graphicFrameLocks xmlns:a="http://schemas.openxmlformats.org/drawingml/2006/main" noChangeAspect="1"/>
             </wp:cNvGraphicFramePr>
@@ -2010,11 +2058,11 @@
               <a:graphicData uri="http://schemas.openxmlformats.org/drawingml/2006/picture">
                 <pic:pic xmlns:pic="http://schemas.openxmlformats.org/drawingml/2006/picture">
                   <pic:nvPicPr>
-                    <pic:cNvPr id="6" name="Picture 6" descr="Text&#10;&#10;Description automatically generated"/>
+                    <pic:cNvPr id="4" name="Picture 4" descr="Text&#10;&#10;Description automatically generated"/>
                     <pic:cNvPicPr/>
                   </pic:nvPicPr>
                   <pic:blipFill>
-                    <a:blip r:embed="rId17">
+                    <a:blip r:embed="rId17" cstate="print">
                       <a:extLst>
                         <a:ext uri="{28A0092B-C50C-407E-A947-70E740481C1C}">
                           <a14:useLocalDpi xmlns:a14="http://schemas.microsoft.com/office/drawing/2010/main" val="0"/>
@@ -2028,7 +2076,7 @@
                   <pic:spPr>
                     <a:xfrm>
                       <a:off x="0" y="0"/>
-                      <a:ext cx="5376417" cy="3050619"/>
+                      <a:ext cx="4361815" cy="8229600"/>
                     </a:xfrm>
                     <a:prstGeom prst="rect">
                       <a:avLst/>
@@ -2070,27 +2118,41 @@
           <w:sz w:val="22"/>
           <w:szCs w:val="22"/>
         </w:rPr>
-        <w:t xml:space="preserve">Now we must disconnect from the device so that we connect to it via </w:t>
-      </w:r>
-      <w:proofErr w:type="spellStart"/>
-      <w:r>
-        <w:rPr>
-          <w:rFonts w:ascii="Arial" w:hAnsi="Arial" w:cs="Arial"/>
-          <w:sz w:val="22"/>
-          <w:szCs w:val="22"/>
-        </w:rPr>
-        <w:t>gatttool</w:t>
-      </w:r>
-      <w:proofErr w:type="spellEnd"/>
-      <w:r>
-        <w:rPr>
-          <w:rFonts w:ascii="Arial" w:hAnsi="Arial" w:cs="Arial"/>
-          <w:sz w:val="22"/>
-          <w:szCs w:val="22"/>
-        </w:rPr>
-        <w:t xml:space="preserve">. Type “disconnect </w:t>
-      </w:r>
-      <w:proofErr w:type="spellStart"/>
+        <w:lastRenderedPageBreak/>
+        <w:t xml:space="preserve">Now if you type “info </w:t>
+      </w:r>
+      <w:r>
+        <w:rPr>
+          <w:rFonts w:ascii="Arial" w:hAnsi="Arial" w:cs="Arial"/>
+          <w:sz w:val="22"/>
+          <w:szCs w:val="22"/>
+        </w:rPr>
+        <w:t>c0</w:t>
+      </w:r>
+      <w:r>
+        <w:rPr>
+          <w:rFonts w:ascii="Arial" w:hAnsi="Arial" w:cs="Arial"/>
+          <w:sz w:val="22"/>
+          <w:szCs w:val="22"/>
+        </w:rPr>
+        <w:t>:</w:t>
+      </w:r>
+      <w:r>
+        <w:rPr>
+          <w:rFonts w:ascii="Arial" w:hAnsi="Arial" w:cs="Arial"/>
+          <w:sz w:val="22"/>
+          <w:szCs w:val="22"/>
+        </w:rPr>
+        <w:t>cc</w:t>
+      </w:r>
+      <w:r>
+        <w:rPr>
+          <w:rFonts w:ascii="Arial" w:hAnsi="Arial" w:cs="Arial"/>
+          <w:sz w:val="22"/>
+          <w:szCs w:val="22"/>
+        </w:rPr>
+        <w:t>:</w:t>
+      </w:r>
       <w:proofErr w:type="gramStart"/>
       <w:r>
         <w:rPr>
@@ -2098,25 +2160,48 @@
           <w:sz w:val="22"/>
           <w:szCs w:val="22"/>
         </w:rPr>
+        <w:t>bb</w:t>
+      </w:r>
+      <w:r>
+        <w:rPr>
+          <w:rFonts w:ascii="Arial" w:hAnsi="Arial" w:cs="Arial"/>
+          <w:sz w:val="22"/>
+          <w:szCs w:val="22"/>
+        </w:rPr>
+        <w:t>:</w:t>
+      </w:r>
+      <w:r>
+        <w:rPr>
+          <w:rFonts w:ascii="Arial" w:hAnsi="Arial" w:cs="Arial"/>
+          <w:sz w:val="22"/>
+          <w:szCs w:val="22"/>
+        </w:rPr>
+        <w:t>aa</w:t>
+      </w:r>
+      <w:proofErr w:type="gramEnd"/>
+      <w:r>
+        <w:rPr>
+          <w:rFonts w:ascii="Arial" w:hAnsi="Arial" w:cs="Arial"/>
+          <w:sz w:val="22"/>
+          <w:szCs w:val="22"/>
+        </w:rPr>
+        <w:t>:</w:t>
+      </w:r>
+      <w:r>
+        <w:rPr>
+          <w:rFonts w:ascii="Arial" w:hAnsi="Arial" w:cs="Arial"/>
+          <w:sz w:val="22"/>
+          <w:szCs w:val="22"/>
+        </w:rPr>
         <w:t>aa:aa</w:t>
       </w:r>
-      <w:proofErr w:type="gramEnd"/>
-      <w:r>
-        <w:rPr>
-          <w:rFonts w:ascii="Arial" w:hAnsi="Arial" w:cs="Arial"/>
-          <w:sz w:val="22"/>
-          <w:szCs w:val="22"/>
-        </w:rPr>
-        <w:t>:aa:dd:ee:ff</w:t>
-      </w:r>
-      <w:proofErr w:type="spellEnd"/>
-      <w:r>
-        <w:rPr>
-          <w:rFonts w:ascii="Arial" w:hAnsi="Arial" w:cs="Arial"/>
-          <w:sz w:val="22"/>
-          <w:szCs w:val="22"/>
-        </w:rPr>
-        <w:t>” and you should receive a confirmation that you’ve disconnected.</w:t>
+      <w:r>
+        <w:rPr>
+          <w:rFonts w:ascii="Arial" w:hAnsi="Arial" w:cs="Arial"/>
+          <w:sz w:val="22"/>
+          <w:szCs w:val="22"/>
+        </w:rPr>
+        <w:t>” you will see that the device is both paired and connected.</w:t>
       </w:r>
     </w:p>
     <w:p>
@@ -2138,18 +2223,33 @@
           <w:szCs w:val="22"/>
         </w:rPr>
       </w:pPr>
-      <w:r>
-        <w:rPr>
-          <w:rFonts w:ascii="Arial" w:hAnsi="Arial" w:cs="Arial"/>
+    </w:p>
+    <w:p>
+      <w:pPr>
+        <w:jc w:val="center"/>
+        <w:rPr>
+          <w:rFonts w:ascii="Arial" w:hAnsi="Arial" w:cs="Arial"/>
+          <w:sz w:val="22"/>
+          <w:szCs w:val="22"/>
+        </w:rPr>
+      </w:pPr>
+      <w:r>
+        <w:rPr>
           <w:noProof/>
-          <w:sz w:val="22"/>
-          <w:szCs w:val="22"/>
         </w:rPr>
         <w:drawing>
-          <wp:inline distT="0" distB="0" distL="0" distR="0" wp14:anchorId="5FCD1443" wp14:editId="63A662A6">
-            <wp:extent cx="4686300" cy="1066800"/>
-            <wp:effectExtent l="0" t="0" r="0" b="0"/>
-            <wp:docPr id="7" name="Picture 7" descr="Text&#10;&#10;Description automatically generated"/>
+          <wp:anchor distT="0" distB="0" distL="114300" distR="114300" simplePos="0" relativeHeight="251659264" behindDoc="0" locked="0" layoutInCell="1" allowOverlap="1" wp14:anchorId="3138AD3C" wp14:editId="0ECC4BC7">
+            <wp:simplePos x="0" y="0"/>
+            <wp:positionH relativeFrom="column">
+              <wp:posOffset>1086485</wp:posOffset>
+            </wp:positionH>
+            <wp:positionV relativeFrom="paragraph">
+              <wp:posOffset>118745</wp:posOffset>
+            </wp:positionV>
+            <wp:extent cx="4381500" cy="2268220"/>
+            <wp:effectExtent l="0" t="0" r="0" b="5080"/>
+            <wp:wrapSquare wrapText="bothSides"/>
+            <wp:docPr id="11" name="Picture 11" descr="Text&#10;&#10;Description automatically generated"/>
             <wp:cNvGraphicFramePr>
               <a:graphicFrameLocks xmlns:a="http://schemas.openxmlformats.org/drawingml/2006/main" noChangeAspect="1"/>
             </wp:cNvGraphicFramePr>
@@ -2157,11 +2257,11 @@
               <a:graphicData uri="http://schemas.openxmlformats.org/drawingml/2006/picture">
                 <pic:pic xmlns:pic="http://schemas.openxmlformats.org/drawingml/2006/picture">
                   <pic:nvPicPr>
-                    <pic:cNvPr id="7" name="Picture 7" descr="Text&#10;&#10;Description automatically generated"/>
+                    <pic:cNvPr id="5" name="Picture 5" descr="Text&#10;&#10;Description automatically generated"/>
                     <pic:cNvPicPr/>
                   </pic:nvPicPr>
                   <pic:blipFill>
-                    <a:blip r:embed="rId18">
+                    <a:blip r:embed="rId18" cstate="print">
                       <a:extLst>
                         <a:ext uri="{28A0092B-C50C-407E-A947-70E740481C1C}">
                           <a14:useLocalDpi xmlns:a14="http://schemas.microsoft.com/office/drawing/2010/main" val="0"/>
@@ -2175,7 +2275,376 @@
                   <pic:spPr>
                     <a:xfrm>
                       <a:off x="0" y="0"/>
-                      <a:ext cx="4686300" cy="1066800"/>
+                      <a:ext cx="4381500" cy="2268220"/>
+                    </a:xfrm>
+                    <a:prstGeom prst="rect">
+                      <a:avLst/>
+                    </a:prstGeom>
+                  </pic:spPr>
+                </pic:pic>
+              </a:graphicData>
+            </a:graphic>
+            <wp14:sizeRelH relativeFrom="margin">
+              <wp14:pctWidth>0</wp14:pctWidth>
+            </wp14:sizeRelH>
+            <wp14:sizeRelV relativeFrom="margin">
+              <wp14:pctHeight>0</wp14:pctHeight>
+            </wp14:sizeRelV>
+          </wp:anchor>
+        </w:drawing>
+      </w:r>
+    </w:p>
+    <w:p>
+      <w:pPr>
+        <w:jc w:val="center"/>
+        <w:rPr>
+          <w:rFonts w:ascii="Arial" w:hAnsi="Arial" w:cs="Arial"/>
+          <w:sz w:val="22"/>
+          <w:szCs w:val="22"/>
+        </w:rPr>
+      </w:pPr>
+    </w:p>
+    <w:p>
+      <w:pPr>
+        <w:pStyle w:val="ListParagraph"/>
+        <w:rPr>
+          <w:rFonts w:ascii="Arial" w:hAnsi="Arial" w:cs="Arial"/>
+          <w:sz w:val="22"/>
+          <w:szCs w:val="22"/>
+        </w:rPr>
+      </w:pPr>
+    </w:p>
+    <w:p>
+      <w:pPr>
+        <w:pStyle w:val="ListParagraph"/>
+        <w:rPr>
+          <w:rFonts w:ascii="Arial" w:hAnsi="Arial" w:cs="Arial"/>
+          <w:sz w:val="22"/>
+          <w:szCs w:val="22"/>
+        </w:rPr>
+      </w:pPr>
+    </w:p>
+    <w:p>
+      <w:pPr>
+        <w:pStyle w:val="ListParagraph"/>
+        <w:rPr>
+          <w:rFonts w:ascii="Arial" w:hAnsi="Arial" w:cs="Arial"/>
+          <w:sz w:val="22"/>
+          <w:szCs w:val="22"/>
+        </w:rPr>
+      </w:pPr>
+    </w:p>
+    <w:p>
+      <w:pPr>
+        <w:pStyle w:val="ListParagraph"/>
+        <w:rPr>
+          <w:rFonts w:ascii="Arial" w:hAnsi="Arial" w:cs="Arial"/>
+          <w:sz w:val="22"/>
+          <w:szCs w:val="22"/>
+        </w:rPr>
+      </w:pPr>
+    </w:p>
+    <w:p>
+      <w:pPr>
+        <w:pStyle w:val="ListParagraph"/>
+        <w:rPr>
+          <w:rFonts w:ascii="Arial" w:hAnsi="Arial" w:cs="Arial"/>
+          <w:sz w:val="22"/>
+          <w:szCs w:val="22"/>
+        </w:rPr>
+      </w:pPr>
+    </w:p>
+    <w:p>
+      <w:pPr>
+        <w:pStyle w:val="ListParagraph"/>
+        <w:rPr>
+          <w:rFonts w:ascii="Arial" w:hAnsi="Arial" w:cs="Arial"/>
+          <w:sz w:val="22"/>
+          <w:szCs w:val="22"/>
+        </w:rPr>
+      </w:pPr>
+    </w:p>
+    <w:p>
+      <w:pPr>
+        <w:pStyle w:val="ListParagraph"/>
+        <w:rPr>
+          <w:rFonts w:ascii="Arial" w:hAnsi="Arial" w:cs="Arial"/>
+          <w:sz w:val="22"/>
+          <w:szCs w:val="22"/>
+        </w:rPr>
+      </w:pPr>
+    </w:p>
+    <w:p>
+      <w:pPr>
+        <w:pStyle w:val="ListParagraph"/>
+        <w:rPr>
+          <w:rFonts w:ascii="Arial" w:hAnsi="Arial" w:cs="Arial"/>
+          <w:sz w:val="22"/>
+          <w:szCs w:val="22"/>
+        </w:rPr>
+      </w:pPr>
+    </w:p>
+    <w:p>
+      <w:pPr>
+        <w:pStyle w:val="ListParagraph"/>
+        <w:rPr>
+          <w:rFonts w:ascii="Arial" w:hAnsi="Arial" w:cs="Arial"/>
+          <w:sz w:val="22"/>
+          <w:szCs w:val="22"/>
+        </w:rPr>
+      </w:pPr>
+    </w:p>
+    <w:p>
+      <w:pPr>
+        <w:pStyle w:val="ListParagraph"/>
+        <w:rPr>
+          <w:rFonts w:ascii="Arial" w:hAnsi="Arial" w:cs="Arial"/>
+          <w:sz w:val="22"/>
+          <w:szCs w:val="22"/>
+        </w:rPr>
+      </w:pPr>
+    </w:p>
+    <w:p>
+      <w:pPr>
+        <w:pStyle w:val="ListParagraph"/>
+        <w:rPr>
+          <w:rFonts w:ascii="Arial" w:hAnsi="Arial" w:cs="Arial"/>
+          <w:sz w:val="22"/>
+          <w:szCs w:val="22"/>
+        </w:rPr>
+      </w:pPr>
+    </w:p>
+    <w:p>
+      <w:pPr>
+        <w:pStyle w:val="ListParagraph"/>
+        <w:rPr>
+          <w:rFonts w:ascii="Arial" w:hAnsi="Arial" w:cs="Arial"/>
+          <w:sz w:val="22"/>
+          <w:szCs w:val="22"/>
+        </w:rPr>
+      </w:pPr>
+    </w:p>
+    <w:p>
+      <w:pPr>
+        <w:pStyle w:val="ListParagraph"/>
+        <w:rPr>
+          <w:rFonts w:ascii="Arial" w:hAnsi="Arial" w:cs="Arial"/>
+          <w:sz w:val="22"/>
+          <w:szCs w:val="22"/>
+        </w:rPr>
+      </w:pPr>
+    </w:p>
+    <w:p>
+      <w:pPr>
+        <w:rPr>
+          <w:rFonts w:ascii="Arial" w:hAnsi="Arial" w:cs="Arial"/>
+          <w:sz w:val="22"/>
+          <w:szCs w:val="22"/>
+        </w:rPr>
+      </w:pPr>
+    </w:p>
+    <w:p>
+      <w:pPr>
+        <w:pStyle w:val="ListParagraph"/>
+        <w:rPr>
+          <w:rFonts w:ascii="Arial" w:hAnsi="Arial" w:cs="Arial"/>
+          <w:sz w:val="22"/>
+          <w:szCs w:val="22"/>
+        </w:rPr>
+      </w:pPr>
+    </w:p>
+    <w:p>
+      <w:pPr>
+        <w:pStyle w:val="ListParagraph"/>
+        <w:numPr>
+          <w:ilvl w:val="0"/>
+          <w:numId w:val="5"/>
+        </w:numPr>
+        <w:rPr>
+          <w:rFonts w:ascii="Arial" w:hAnsi="Arial" w:cs="Arial"/>
+          <w:sz w:val="22"/>
+          <w:szCs w:val="22"/>
+        </w:rPr>
+      </w:pPr>
+      <w:r>
+        <w:rPr>
+          <w:rFonts w:ascii="Arial" w:hAnsi="Arial" w:cs="Arial"/>
+          <w:sz w:val="22"/>
+          <w:szCs w:val="22"/>
+        </w:rPr>
+        <w:t xml:space="preserve">Now we must disconnect from the device so that we connect to it via </w:t>
+      </w:r>
+      <w:proofErr w:type="spellStart"/>
+      <w:r>
+        <w:rPr>
+          <w:rFonts w:ascii="Arial" w:hAnsi="Arial" w:cs="Arial"/>
+          <w:sz w:val="22"/>
+          <w:szCs w:val="22"/>
+        </w:rPr>
+        <w:t>gatttool</w:t>
+      </w:r>
+      <w:proofErr w:type="spellEnd"/>
+      <w:r>
+        <w:rPr>
+          <w:rFonts w:ascii="Arial" w:hAnsi="Arial" w:cs="Arial"/>
+          <w:sz w:val="22"/>
+          <w:szCs w:val="22"/>
+        </w:rPr>
+        <w:t xml:space="preserve">. Type “disconnect </w:t>
+      </w:r>
+      <w:r>
+        <w:rPr>
+          <w:rFonts w:ascii="Arial" w:hAnsi="Arial" w:cs="Arial"/>
+          <w:sz w:val="22"/>
+          <w:szCs w:val="22"/>
+        </w:rPr>
+        <w:t>c0</w:t>
+      </w:r>
+      <w:r>
+        <w:rPr>
+          <w:rFonts w:ascii="Arial" w:hAnsi="Arial" w:cs="Arial"/>
+          <w:sz w:val="22"/>
+          <w:szCs w:val="22"/>
+        </w:rPr>
+        <w:t>:</w:t>
+      </w:r>
+      <w:r>
+        <w:rPr>
+          <w:rFonts w:ascii="Arial" w:hAnsi="Arial" w:cs="Arial"/>
+          <w:sz w:val="22"/>
+          <w:szCs w:val="22"/>
+        </w:rPr>
+        <w:t>cc</w:t>
+      </w:r>
+      <w:r>
+        <w:rPr>
+          <w:rFonts w:ascii="Arial" w:hAnsi="Arial" w:cs="Arial"/>
+          <w:sz w:val="22"/>
+          <w:szCs w:val="22"/>
+        </w:rPr>
+        <w:t>:</w:t>
+      </w:r>
+      <w:proofErr w:type="gramStart"/>
+      <w:r>
+        <w:rPr>
+          <w:rFonts w:ascii="Arial" w:hAnsi="Arial" w:cs="Arial"/>
+          <w:sz w:val="22"/>
+          <w:szCs w:val="22"/>
+        </w:rPr>
+        <w:t>bb</w:t>
+      </w:r>
+      <w:r>
+        <w:rPr>
+          <w:rFonts w:ascii="Arial" w:hAnsi="Arial" w:cs="Arial"/>
+          <w:sz w:val="22"/>
+          <w:szCs w:val="22"/>
+        </w:rPr>
+        <w:t>:</w:t>
+      </w:r>
+      <w:r>
+        <w:rPr>
+          <w:rFonts w:ascii="Arial" w:hAnsi="Arial" w:cs="Arial"/>
+          <w:sz w:val="22"/>
+          <w:szCs w:val="22"/>
+        </w:rPr>
+        <w:t>aa</w:t>
+      </w:r>
+      <w:proofErr w:type="gramEnd"/>
+      <w:r>
+        <w:rPr>
+          <w:rFonts w:ascii="Arial" w:hAnsi="Arial" w:cs="Arial"/>
+          <w:sz w:val="22"/>
+          <w:szCs w:val="22"/>
+        </w:rPr>
+        <w:t>:</w:t>
+      </w:r>
+      <w:r>
+        <w:rPr>
+          <w:rFonts w:ascii="Arial" w:hAnsi="Arial" w:cs="Arial"/>
+          <w:sz w:val="22"/>
+          <w:szCs w:val="22"/>
+        </w:rPr>
+        <w:t>aa</w:t>
+      </w:r>
+      <w:r>
+        <w:rPr>
+          <w:rFonts w:ascii="Arial" w:hAnsi="Arial" w:cs="Arial"/>
+          <w:sz w:val="22"/>
+          <w:szCs w:val="22"/>
+        </w:rPr>
+        <w:t>:</w:t>
+      </w:r>
+      <w:r>
+        <w:rPr>
+          <w:rFonts w:ascii="Arial" w:hAnsi="Arial" w:cs="Arial"/>
+          <w:sz w:val="22"/>
+          <w:szCs w:val="22"/>
+        </w:rPr>
+        <w:t>aa</w:t>
+      </w:r>
+      <w:r>
+        <w:rPr>
+          <w:rFonts w:ascii="Arial" w:hAnsi="Arial" w:cs="Arial"/>
+          <w:sz w:val="22"/>
+          <w:szCs w:val="22"/>
+        </w:rPr>
+        <w:t>” and you should receive a confirmation that you’ve disconnected.</w:t>
+      </w:r>
+    </w:p>
+    <w:p>
+      <w:pPr>
+        <w:pStyle w:val="ListParagraph"/>
+        <w:rPr>
+          <w:rFonts w:ascii="Arial" w:hAnsi="Arial" w:cs="Arial"/>
+          <w:sz w:val="22"/>
+          <w:szCs w:val="22"/>
+        </w:rPr>
+      </w:pPr>
+    </w:p>
+    <w:p>
+      <w:pPr>
+        <w:jc w:val="center"/>
+        <w:rPr>
+          <w:rFonts w:ascii="Arial" w:hAnsi="Arial" w:cs="Arial"/>
+          <w:sz w:val="22"/>
+          <w:szCs w:val="22"/>
+        </w:rPr>
+      </w:pPr>
+      <w:r>
+        <w:rPr>
+          <w:noProof/>
+        </w:rPr>
+        <w:drawing>
+          <wp:inline distT="0" distB="0" distL="0" distR="0" wp14:anchorId="484B1E87" wp14:editId="04DEF81D">
+            <wp:extent cx="4775200" cy="1104900"/>
+            <wp:effectExtent l="0" t="0" r="0" b="0"/>
+            <wp:docPr id="6" name="Picture 6" descr="Text&#10;&#10;Description automatically generated"/>
+            <wp:cNvGraphicFramePr>
+              <a:graphicFrameLocks xmlns:a="http://schemas.openxmlformats.org/drawingml/2006/main" noChangeAspect="1"/>
+            </wp:cNvGraphicFramePr>
+            <a:graphic xmlns:a="http://schemas.openxmlformats.org/drawingml/2006/main">
+              <a:graphicData uri="http://schemas.openxmlformats.org/drawingml/2006/picture">
+                <pic:pic xmlns:pic="http://schemas.openxmlformats.org/drawingml/2006/picture">
+                  <pic:nvPicPr>
+                    <pic:cNvPr id="6" name="Picture 6" descr="Text&#10;&#10;Description automatically generated"/>
+                    <pic:cNvPicPr/>
+                  </pic:nvPicPr>
+                  <pic:blipFill>
+                    <a:blip r:embed="rId19">
+                      <a:extLst>
+                        <a:ext uri="{28A0092B-C50C-407E-A947-70E740481C1C}">
+                          <a14:useLocalDpi xmlns:a14="http://schemas.microsoft.com/office/drawing/2010/main" val="0"/>
+                        </a:ext>
+                      </a:extLst>
+                    </a:blip>
+                    <a:stretch>
+                      <a:fillRect/>
+                    </a:stretch>
+                  </pic:blipFill>
+                  <pic:spPr>
+                    <a:xfrm>
+                      <a:off x="0" y="0"/>
+                      <a:ext cx="4775200" cy="1104900"/>
                     </a:xfrm>
                     <a:prstGeom prst="rect">
                       <a:avLst/>
@@ -2279,7 +2748,7 @@
                     <pic:cNvPicPr/>
                   </pic:nvPicPr>
                   <pic:blipFill>
-                    <a:blip r:embed="rId19">
+                    <a:blip r:embed="rId20">
                       <a:extLst>
                         <a:ext uri="{28A0092B-C50C-407E-A947-70E740481C1C}">
                           <a14:useLocalDpi xmlns:a14="http://schemas.microsoft.com/office/drawing/2010/main" val="0"/>
@@ -2354,8 +2823,6 @@
         </w:rPr>
         <w:t xml:space="preserve"> mac address which is </w:t>
       </w:r>
-      <w:proofErr w:type="spellStart"/>
-      <w:proofErr w:type="gramStart"/>
       <w:r>
         <w:rPr>
           <w:rFonts w:ascii="Arial" w:hAnsi="Arial" w:cs="Arial"/>
@@ -2364,9 +2831,8 @@
           <w:sz w:val="22"/>
           <w:szCs w:val="22"/>
         </w:rPr>
-        <w:t>aa:aa</w:t>
-      </w:r>
-      <w:proofErr w:type="gramEnd"/>
+        <w:t>c0</w:t>
+      </w:r>
       <w:r>
         <w:rPr>
           <w:rFonts w:ascii="Arial" w:hAnsi="Arial" w:cs="Arial"/>
@@ -2375,9 +2841,98 @@
           <w:sz w:val="22"/>
           <w:szCs w:val="22"/>
         </w:rPr>
-        <w:t>:aa:dd:ee:ff</w:t>
-      </w:r>
-      <w:proofErr w:type="spellEnd"/>
+        <w:t>:</w:t>
+      </w:r>
+      <w:r>
+        <w:rPr>
+          <w:rFonts w:ascii="Arial" w:hAnsi="Arial" w:cs="Arial"/>
+          <w:b/>
+          <w:bCs/>
+          <w:sz w:val="22"/>
+          <w:szCs w:val="22"/>
+        </w:rPr>
+        <w:t>cc</w:t>
+      </w:r>
+      <w:r>
+        <w:rPr>
+          <w:rFonts w:ascii="Arial" w:hAnsi="Arial" w:cs="Arial"/>
+          <w:b/>
+          <w:bCs/>
+          <w:sz w:val="22"/>
+          <w:szCs w:val="22"/>
+        </w:rPr>
+        <w:t>:</w:t>
+      </w:r>
+      <w:r>
+        <w:rPr>
+          <w:rFonts w:ascii="Arial" w:hAnsi="Arial" w:cs="Arial"/>
+          <w:b/>
+          <w:bCs/>
+          <w:sz w:val="22"/>
+          <w:szCs w:val="22"/>
+        </w:rPr>
+        <w:t>bb</w:t>
+      </w:r>
+      <w:r>
+        <w:rPr>
+          <w:rFonts w:ascii="Arial" w:hAnsi="Arial" w:cs="Arial"/>
+          <w:b/>
+          <w:bCs/>
+          <w:sz w:val="22"/>
+          <w:szCs w:val="22"/>
+        </w:rPr>
+        <w:t>:</w:t>
+      </w:r>
+      <w:r>
+        <w:rPr>
+          <w:rFonts w:ascii="Arial" w:hAnsi="Arial" w:cs="Arial"/>
+          <w:b/>
+          <w:bCs/>
+          <w:sz w:val="22"/>
+          <w:szCs w:val="22"/>
+        </w:rPr>
+        <w:t>aa</w:t>
+      </w:r>
+      <w:r>
+        <w:rPr>
+          <w:rFonts w:ascii="Arial" w:hAnsi="Arial" w:cs="Arial"/>
+          <w:b/>
+          <w:bCs/>
+          <w:sz w:val="22"/>
+          <w:szCs w:val="22"/>
+        </w:rPr>
+        <w:t>:</w:t>
+      </w:r>
+      <w:r>
+        <w:rPr>
+          <w:rFonts w:ascii="Arial" w:hAnsi="Arial" w:cs="Arial"/>
+          <w:b/>
+          <w:bCs/>
+          <w:sz w:val="22"/>
+          <w:szCs w:val="22"/>
+        </w:rPr>
+        <w:t>aa</w:t>
+      </w:r>
+      <w:r>
+        <w:rPr>
+          <w:rFonts w:ascii="Arial" w:hAnsi="Arial" w:cs="Arial"/>
+          <w:b/>
+          <w:bCs/>
+          <w:sz w:val="22"/>
+          <w:szCs w:val="22"/>
+        </w:rPr>
+        <w:t>:</w:t>
+      </w:r>
+      <w:r>
+        <w:rPr>
+          <w:rFonts w:ascii="Arial" w:hAnsi="Arial" w:cs="Arial"/>
+          <w:b/>
+          <w:bCs/>
+          <w:sz w:val="22"/>
+          <w:szCs w:val="22"/>
+        </w:rPr>
+        <w:t>aa</w:t>
+      </w:r>
       <w:r>
         <w:rPr>
           <w:rFonts w:ascii="Arial" w:hAnsi="Arial" w:cs="Arial"/>
@@ -2408,16 +2963,13 @@
       </w:pPr>
       <w:r>
         <w:rPr>
-          <w:rFonts w:ascii="Arial" w:hAnsi="Arial" w:cs="Arial"/>
           <w:noProof/>
-          <w:sz w:val="22"/>
-          <w:szCs w:val="22"/>
         </w:rPr>
         <w:drawing>
-          <wp:inline distT="0" distB="0" distL="0" distR="0" wp14:anchorId="283B2E5D" wp14:editId="0365B9DE">
-            <wp:extent cx="5156200" cy="1092200"/>
+          <wp:inline distT="0" distB="0" distL="0" distR="0" wp14:anchorId="6A04E3E0" wp14:editId="58A6F34C">
+            <wp:extent cx="5575300" cy="1143000"/>
             <wp:effectExtent l="0" t="0" r="0" b="0"/>
-            <wp:docPr id="16" name="Picture 16" descr="Graphical user interface, text&#10;&#10;Description automatically generated"/>
+            <wp:docPr id="12" name="Picture 12" descr="Graphical user interface, text, application&#10;&#10;Description automatically generated"/>
             <wp:cNvGraphicFramePr>
               <a:graphicFrameLocks xmlns:a="http://schemas.openxmlformats.org/drawingml/2006/main" noChangeAspect="1"/>
             </wp:cNvGraphicFramePr>
@@ -2425,11 +2977,11 @@
               <a:graphicData uri="http://schemas.openxmlformats.org/drawingml/2006/picture">
                 <pic:pic xmlns:pic="http://schemas.openxmlformats.org/drawingml/2006/picture">
                   <pic:nvPicPr>
-                    <pic:cNvPr id="16" name="Picture 16" descr="Graphical user interface, text&#10;&#10;Description automatically generated"/>
+                    <pic:cNvPr id="8" name="Picture 8" descr="Graphical user interface, text, application&#10;&#10;Description automatically generated"/>
                     <pic:cNvPicPr/>
                   </pic:nvPicPr>
                   <pic:blipFill>
-                    <a:blip r:embed="rId20">
+                    <a:blip r:embed="rId21">
                       <a:extLst>
                         <a:ext uri="{28A0092B-C50C-407E-A947-70E740481C1C}">
                           <a14:useLocalDpi xmlns:a14="http://schemas.microsoft.com/office/drawing/2010/main" val="0"/>
@@ -2443,7 +2995,7 @@
                   <pic:spPr>
                     <a:xfrm>
                       <a:off x="0" y="0"/>
-                      <a:ext cx="5156200" cy="1092200"/>
+                      <a:ext cx="5575300" cy="1143000"/>
                     </a:xfrm>
                     <a:prstGeom prst="rect">
                       <a:avLst/>
@@ -2595,7 +3147,6 @@
           <w:sz w:val="22"/>
           <w:szCs w:val="22"/>
         </w:rPr>
-        <w:lastRenderedPageBreak/>
         <w:drawing>
           <wp:inline distT="0" distB="0" distL="0" distR="0" wp14:anchorId="0ACCDBDD" wp14:editId="632B63BA">
             <wp:extent cx="5537200" cy="850900"/>
@@ -2612,7 +3163,7 @@
                     <pic:cNvPicPr/>
                   </pic:nvPicPr>
                   <pic:blipFill>
-                    <a:blip r:embed="rId21">
+                    <a:blip r:embed="rId22">
                       <a:extLst>
                         <a:ext uri="{28A0092B-C50C-407E-A947-70E740481C1C}">
                           <a14:useLocalDpi xmlns:a14="http://schemas.microsoft.com/office/drawing/2010/main" val="0"/>
@@ -2720,7 +3271,7 @@
                     <pic:cNvPicPr/>
                   </pic:nvPicPr>
                   <pic:blipFill>
-                    <a:blip r:embed="rId22">
+                    <a:blip r:embed="rId23">
                       <a:extLst>
                         <a:ext uri="{28A0092B-C50C-407E-A947-70E740481C1C}">
                           <a14:useLocalDpi xmlns:a14="http://schemas.microsoft.com/office/drawing/2010/main" val="0"/>
@@ -3212,7 +3763,6 @@
                 <w:sz w:val="22"/>
                 <w:szCs w:val="22"/>
               </w:rPr>
-              <w:lastRenderedPageBreak/>
               <w:t>0600</w:t>
             </w:r>
           </w:p>
@@ -3266,6 +3816,7 @@
           <w:sz w:val="22"/>
           <w:szCs w:val="22"/>
         </w:rPr>
+        <w:lastRenderedPageBreak/>
         <w:drawing>
           <wp:inline distT="0" distB="0" distL="0" distR="0" wp14:anchorId="33D5D2D5" wp14:editId="502E9D5A">
             <wp:extent cx="4261449" cy="1345721"/>
@@ -3282,7 +3833,7 @@
                     <pic:cNvPicPr/>
                   </pic:nvPicPr>
                   <pic:blipFill>
-                    <a:blip r:embed="rId23">
+                    <a:blip r:embed="rId24">
                       <a:extLst>
                         <a:ext uri="{28A0092B-C50C-407E-A947-70E740481C1C}">
                           <a14:useLocalDpi xmlns:a14="http://schemas.microsoft.com/office/drawing/2010/main" val="0"/>
@@ -3424,7 +3975,7 @@
                     <pic:cNvPicPr/>
                   </pic:nvPicPr>
                   <pic:blipFill>
-                    <a:blip r:embed="rId24">
+                    <a:blip r:embed="rId25">
                       <a:extLst>
                         <a:ext uri="{28A0092B-C50C-407E-A947-70E740481C1C}">
                           <a14:useLocalDpi xmlns:a14="http://schemas.microsoft.com/office/drawing/2010/main" val="0"/>

</xml_diff>

<commit_message>
Update documentation to reflect new haptic uuid/handle
</commit_message>
<xml_diff>
--- a/VISA SensorTile Tutorial.docx
+++ b/VISA SensorTile Tutorial.docx
@@ -3335,7 +3335,23 @@
           <w:sz w:val="22"/>
           <w:szCs w:val="22"/>
         </w:rPr>
-        <w:t xml:space="preserve"> of handle 0x0012. This can take one of the following values.</w:t>
+        <w:t xml:space="preserve"> of handle 0x001</w:t>
+      </w:r>
+      <w:r>
+        <w:rPr>
+          <w:rFonts w:ascii="Arial" w:hAnsi="Arial" w:cs="Arial"/>
+          <w:sz w:val="22"/>
+          <w:szCs w:val="22"/>
+        </w:rPr>
+        <w:t>1</w:t>
+      </w:r>
+      <w:r>
+        <w:rPr>
+          <w:rFonts w:ascii="Arial" w:hAnsi="Arial" w:cs="Arial"/>
+          <w:sz w:val="22"/>
+          <w:szCs w:val="22"/>
+        </w:rPr>
+        <w:t>. This can take one of the following values.</w:t>
       </w:r>
       <w:r>
         <w:rPr>
@@ -3818,10 +3834,10 @@
         </w:rPr>
         <w:lastRenderedPageBreak/>
         <w:drawing>
-          <wp:inline distT="0" distB="0" distL="0" distR="0" wp14:anchorId="33D5D2D5" wp14:editId="502E9D5A">
-            <wp:extent cx="4261449" cy="1345721"/>
-            <wp:effectExtent l="0" t="0" r="6350" b="635"/>
-            <wp:docPr id="23" name="Picture 23" descr="Text&#10;&#10;Description automatically generated"/>
+          <wp:inline distT="0" distB="0" distL="0" distR="0" wp14:anchorId="4A5589FB" wp14:editId="344944A1">
+            <wp:extent cx="4889500" cy="762000"/>
+            <wp:effectExtent l="0" t="0" r="0" b="0"/>
+            <wp:docPr id="5" name="Picture 5" descr="Text&#10;&#10;Description automatically generated"/>
             <wp:cNvGraphicFramePr>
               <a:graphicFrameLocks xmlns:a="http://schemas.openxmlformats.org/drawingml/2006/main" noChangeAspect="1"/>
             </wp:cNvGraphicFramePr>
@@ -3829,7 +3845,7 @@
               <a:graphicData uri="http://schemas.openxmlformats.org/drawingml/2006/picture">
                 <pic:pic xmlns:pic="http://schemas.openxmlformats.org/drawingml/2006/picture">
                   <pic:nvPicPr>
-                    <pic:cNvPr id="23" name="Picture 23" descr="Text&#10;&#10;Description automatically generated"/>
+                    <pic:cNvPr id="5" name="Picture 5" descr="Text&#10;&#10;Description automatically generated"/>
                     <pic:cNvPicPr/>
                   </pic:nvPicPr>
                   <pic:blipFill>
@@ -3847,7 +3863,7 @@
                   <pic:spPr>
                     <a:xfrm>
                       <a:off x="0" y="0"/>
-                      <a:ext cx="4281441" cy="1352034"/>
+                      <a:ext cx="4889500" cy="762000"/>
                     </a:xfrm>
                     <a:prstGeom prst="rect">
                       <a:avLst/>
@@ -3921,7 +3937,17 @@
           <w:sz w:val="22"/>
           <w:szCs w:val="22"/>
         </w:rPr>
-        <w:t xml:space="preserve"> 0012</w:t>
+        <w:t xml:space="preserve"> 001</w:t>
+      </w:r>
+      <w:r>
+        <w:rPr>
+          <w:rFonts w:ascii="Arial" w:hAnsi="Arial" w:cs="Arial"/>
+          <w:b/>
+          <w:bCs/>
+          <w:sz w:val="22"/>
+          <w:szCs w:val="22"/>
+        </w:rPr>
+        <w:t>1</w:t>
       </w:r>
       <w:r>
         <w:rPr>
@@ -3960,10 +3986,10 @@
           <w:szCs w:val="22"/>
         </w:rPr>
         <w:drawing>
-          <wp:inline distT="0" distB="0" distL="0" distR="0" wp14:anchorId="5FF23FEC" wp14:editId="26CFF230">
-            <wp:extent cx="5020573" cy="869416"/>
+          <wp:inline distT="0" distB="0" distL="0" distR="0" wp14:anchorId="716C86C3" wp14:editId="63F5EEA4">
+            <wp:extent cx="4673600" cy="1003300"/>
             <wp:effectExtent l="0" t="0" r="0" b="0"/>
-            <wp:docPr id="25" name="Picture 25" descr="Text&#10;&#10;Description automatically generated"/>
+            <wp:docPr id="7" name="Picture 7" descr="Text&#10;&#10;Description automatically generated"/>
             <wp:cNvGraphicFramePr>
               <a:graphicFrameLocks xmlns:a="http://schemas.openxmlformats.org/drawingml/2006/main" noChangeAspect="1"/>
             </wp:cNvGraphicFramePr>
@@ -3971,7 +3997,7 @@
               <a:graphicData uri="http://schemas.openxmlformats.org/drawingml/2006/picture">
                 <pic:pic xmlns:pic="http://schemas.openxmlformats.org/drawingml/2006/picture">
                   <pic:nvPicPr>
-                    <pic:cNvPr id="25" name="Picture 25" descr="Text&#10;&#10;Description automatically generated"/>
+                    <pic:cNvPr id="7" name="Picture 7" descr="Text&#10;&#10;Description automatically generated"/>
                     <pic:cNvPicPr/>
                   </pic:nvPicPr>
                   <pic:blipFill>
@@ -3989,7 +4015,7 @@
                   <pic:spPr>
                     <a:xfrm>
                       <a:off x="0" y="0"/>
-                      <a:ext cx="5039684" cy="872725"/>
+                      <a:ext cx="4673600" cy="1003300"/>
                     </a:xfrm>
                     <a:prstGeom prst="rect">
                       <a:avLst/>

</xml_diff>